<commit_message>
feat(doc): change docs and contract types
</commit_message>
<xml_diff>
--- a/assets/assets_A/format_female.docx
+++ b/assets/assets_A/format_female.docx
@@ -1,6 +1,6 @@
 
 <file path=word/document.xml><?xml version="1.0" encoding="utf-8"?>
-<w:document xmlns:wpc="http://schemas.microsoft.com/office/word/2010/wordprocessingCanvas" xmlns:cx="http://schemas.microsoft.com/office/drawing/2014/chartex" xmlns:cx1="http://schemas.microsoft.com/office/drawing/2015/9/8/chartex" xmlns:mc="http://schemas.openxmlformats.org/markup-compatibility/2006" xmlns:o="urn:schemas-microsoft-com:office:office" xmlns:r="http://schemas.openxmlformats.org/officeDocument/2006/relationships" xmlns:m="http://schemas.openxmlformats.org/officeDocument/2006/math" xmlns:v="urn:schemas-microsoft-com:vml" xmlns:wp14="http://schemas.microsoft.com/office/word/2010/wordprocessingDrawing" xmlns:wp="http://schemas.openxmlformats.org/drawingml/2006/wordprocessingDrawing" xmlns:w10="urn:schemas-microsoft-com:office:word" xmlns:w="http://schemas.openxmlformats.org/wordprocessingml/2006/main" xmlns:w14="http://schemas.microsoft.com/office/word/2010/wordml" xmlns:w15="http://schemas.microsoft.com/office/word/2012/wordml" xmlns:w16se="http://schemas.microsoft.com/office/word/2015/wordml/symex" xmlns:wpg="http://schemas.microsoft.com/office/word/2010/wordprocessingGroup" xmlns:wpi="http://schemas.microsoft.com/office/word/2010/wordprocessingInk" xmlns:wne="http://schemas.microsoft.com/office/word/2006/wordml" xmlns:wps="http://schemas.microsoft.com/office/word/2010/wordprocessingShape" mc:Ignorable="w14 w15 w16se wp14">
+<w:document xmlns:wpc="http://schemas.microsoft.com/office/word/2010/wordprocessingCanvas" xmlns:cx="http://schemas.microsoft.com/office/drawing/2014/chartex" xmlns:cx1="http://schemas.microsoft.com/office/drawing/2015/9/8/chartex" xmlns:cx2="http://schemas.microsoft.com/office/drawing/2015/10/21/chartex" xmlns:cx3="http://schemas.microsoft.com/office/drawing/2016/5/9/chartex" xmlns:cx4="http://schemas.microsoft.com/office/drawing/2016/5/10/chartex" xmlns:cx5="http://schemas.microsoft.com/office/drawing/2016/5/11/chartex" xmlns:cx6="http://schemas.microsoft.com/office/drawing/2016/5/12/chartex" xmlns:cx7="http://schemas.microsoft.com/office/drawing/2016/5/13/chartex" xmlns:cx8="http://schemas.microsoft.com/office/drawing/2016/5/14/chartex" xmlns:mc="http://schemas.openxmlformats.org/markup-compatibility/2006" xmlns:aink="http://schemas.microsoft.com/office/drawing/2016/ink" xmlns:am3d="http://schemas.microsoft.com/office/drawing/2017/model3d" xmlns:o="urn:schemas-microsoft-com:office:office" xmlns:oel="http://schemas.microsoft.com/office/2019/extlst" xmlns:r="http://schemas.openxmlformats.org/officeDocument/2006/relationships" xmlns:m="http://schemas.openxmlformats.org/officeDocument/2006/math" xmlns:v="urn:schemas-microsoft-com:vml" xmlns:wp14="http://schemas.microsoft.com/office/word/2010/wordprocessingDrawing" xmlns:wp="http://schemas.openxmlformats.org/drawingml/2006/wordprocessingDrawing" xmlns:w10="urn:schemas-microsoft-com:office:word" xmlns:w="http://schemas.openxmlformats.org/wordprocessingml/2006/main" xmlns:w14="http://schemas.microsoft.com/office/word/2010/wordml" xmlns:w15="http://schemas.microsoft.com/office/word/2012/wordml" xmlns:w16cex="http://schemas.microsoft.com/office/word/2018/wordml/cex" xmlns:w16cid="http://schemas.microsoft.com/office/word/2016/wordml/cid" xmlns:w16="http://schemas.microsoft.com/office/word/2018/wordml" xmlns:w16sdtdh="http://schemas.microsoft.com/office/word/2020/wordml/sdtdatahash" xmlns:w16se="http://schemas.microsoft.com/office/word/2015/wordml/symex" xmlns:wpg="http://schemas.microsoft.com/office/word/2010/wordprocessingGroup" xmlns:wpi="http://schemas.microsoft.com/office/word/2010/wordprocessingInk" xmlns:wne="http://schemas.microsoft.com/office/word/2006/wordml" xmlns:wps="http://schemas.microsoft.com/office/word/2010/wordprocessingShape" mc:Ignorable="w14 w15 w16se w16cid w16 w16cex w16sdtdh wp14">
   <w:body>
     <w:p>
       <w:pPr>
@@ -17,7 +17,7 @@
           <w:sz w:val="20"/>
           <w:szCs w:val="20"/>
         </w:rPr>
-        <w:t>АКТ № ГПД-НР-{</w:t>
+        <w:t>АКТ № {</w:t>
       </w:r>
       <w:proofErr w:type="spellStart"/>
       <w:r>
@@ -35,7 +35,23 @@
           <w:sz w:val="20"/>
           <w:szCs w:val="20"/>
         </w:rPr>
-        <w:t>}/{</w:t>
+        <w:t>}</w:t>
+      </w:r>
+      <w:r>
+        <w:rPr>
+          <w:b/>
+          <w:sz w:val="20"/>
+          <w:szCs w:val="20"/>
+        </w:rPr>
+        <w:t>-</w:t>
+      </w:r>
+      <w:r>
+        <w:rPr>
+          <w:b/>
+          <w:sz w:val="20"/>
+          <w:szCs w:val="20"/>
+        </w:rPr>
+        <w:t>{</w:t>
       </w:r>
       <w:r>
         <w:rPr>
@@ -103,12 +119,14 @@
       <w:r>
         <w:rPr>
           <w:sz w:val="20"/>
+          <w:szCs w:val="20"/>
         </w:rPr>
         <w:t>{</w:t>
       </w:r>
       <w:r>
         <w:rPr>
           <w:sz w:val="20"/>
+          <w:szCs w:val="20"/>
           <w:lang w:val="en-US"/>
         </w:rPr>
         <w:t>city</w:t>
@@ -116,15 +134,30 @@
       <w:r>
         <w:rPr>
           <w:sz w:val="20"/>
-        </w:rPr>
-        <w:t>}</w:t>
-      </w:r>
-      <w:r>
-        <w:rPr>
-          <w:sz w:val="20"/>
-          <w:szCs w:val="20"/>
-        </w:rPr>
-        <w:t>, Беларусь</w:t>
+          <w:szCs w:val="20"/>
+        </w:rPr>
+        <w:t>},</w:t>
+      </w:r>
+      <w:r>
+        <w:rPr>
+          <w:sz w:val="20"/>
+          <w:szCs w:val="20"/>
+        </w:rPr>
+        <w:t xml:space="preserve"> </w:t>
+      </w:r>
+      <w:r>
+        <w:rPr>
+          <w:sz w:val="20"/>
+          <w:szCs w:val="20"/>
+        </w:rPr>
+        <w:t>Республика</w:t>
+      </w:r>
+      <w:r>
+        <w:rPr>
+          <w:sz w:val="20"/>
+          <w:szCs w:val="20"/>
+        </w:rPr>
+        <w:t xml:space="preserve"> Беларусь</w:t>
       </w:r>
     </w:p>
     <w:p>
@@ -144,6 +177,7 @@
       <w:r>
         <w:rPr>
           <w:sz w:val="20"/>
+          <w:szCs w:val="20"/>
         </w:rPr>
         <w:t>{</w:t>
       </w:r>
@@ -168,337 +202,9 @@
       <w:r>
         <w:rPr>
           <w:sz w:val="20"/>
+          <w:szCs w:val="20"/>
         </w:rPr>
         <w:t>}</w:t>
-      </w:r>
-    </w:p>
-    <w:p>
-      <w:pPr>
-        <w:rPr>
-          <w:sz w:val="20"/>
-          <w:szCs w:val="20"/>
-        </w:rPr>
-      </w:pPr>
-    </w:p>
-    <w:p>
-      <w:pPr>
-        <w:rPr>
-          <w:sz w:val="20"/>
-          <w:szCs w:val="20"/>
-        </w:rPr>
-      </w:pPr>
-      <w:r>
-        <w:rPr>
-          <w:sz w:val="20"/>
-          <w:szCs w:val="20"/>
-        </w:rPr>
-        <w:tab/>
-        <w:t>Общество с ограниченной ответственностью «</w:t>
-      </w:r>
-      <w:proofErr w:type="spellStart"/>
-      <w:r>
-        <w:rPr>
-          <w:sz w:val="20"/>
-          <w:szCs w:val="20"/>
-        </w:rPr>
-        <w:t>Клевертек</w:t>
-      </w:r>
-      <w:proofErr w:type="spellEnd"/>
-      <w:r>
-        <w:rPr>
-          <w:sz w:val="20"/>
-          <w:szCs w:val="20"/>
-        </w:rPr>
-        <w:t xml:space="preserve">», зарегистрированное по адресу: Россия, 115093, Москва, ул. </w:t>
-      </w:r>
-      <w:proofErr w:type="spellStart"/>
-      <w:r>
-        <w:rPr>
-          <w:sz w:val="20"/>
-          <w:szCs w:val="20"/>
-        </w:rPr>
-        <w:t>Дубининская</w:t>
-      </w:r>
-      <w:proofErr w:type="spellEnd"/>
-      <w:r>
-        <w:rPr>
-          <w:sz w:val="20"/>
-          <w:szCs w:val="20"/>
-        </w:rPr>
-        <w:t>, дом 90, комната 211, ИНН 7725815719, ОГРН 1147746027846, далее именуемое «Заказчик», в лице Генерального директора Михайлова Дмитрия Сергеевича, действующего на основ</w:t>
-      </w:r>
-      <w:r>
-        <w:rPr>
-          <w:sz w:val="20"/>
-          <w:szCs w:val="20"/>
-        </w:rPr>
-        <w:t>ании Устава, с одной стороны, и</w:t>
-      </w:r>
-      <w:bookmarkStart w:id="0" w:name="_GoBack"/>
-      <w:bookmarkEnd w:id="0"/>
-      <w:r>
-        <w:rPr>
-          <w:sz w:val="20"/>
-          <w:szCs w:val="20"/>
-        </w:rPr>
-        <w:t xml:space="preserve"> </w:t>
-      </w:r>
-      <w:r>
-        <w:rPr>
-          <w:sz w:val="20"/>
-          <w:szCs w:val="20"/>
-        </w:rPr>
-        <w:t>гражданка</w:t>
-      </w:r>
-      <w:r>
-        <w:rPr>
-          <w:sz w:val="20"/>
-          <w:szCs w:val="20"/>
-        </w:rPr>
-        <w:t xml:space="preserve"> Республики Беларусь {</w:t>
-      </w:r>
-      <w:proofErr w:type="spellStart"/>
-      <w:r>
-        <w:rPr>
-          <w:sz w:val="20"/>
-          <w:szCs w:val="20"/>
-        </w:rPr>
-        <w:t>fio</w:t>
-      </w:r>
-      <w:proofErr w:type="spellEnd"/>
-      <w:r>
-        <w:rPr>
-          <w:sz w:val="20"/>
-        </w:rPr>
-        <w:t xml:space="preserve">}, </w:t>
-      </w:r>
-      <w:r>
-        <w:rPr>
-          <w:sz w:val="20"/>
-        </w:rPr>
-        <w:t>зарегистрированная</w:t>
-      </w:r>
-      <w:r>
-        <w:rPr>
-          <w:sz w:val="20"/>
-        </w:rPr>
-        <w:t xml:space="preserve"> по адресу: {</w:t>
-      </w:r>
-      <w:r>
-        <w:rPr>
-          <w:sz w:val="20"/>
-          <w:lang w:val="en-US"/>
-        </w:rPr>
-        <w:t>address</w:t>
-      </w:r>
-      <w:r>
-        <w:rPr>
-          <w:sz w:val="20"/>
-        </w:rPr>
-        <w:t>},</w:t>
-      </w:r>
-      <w:r>
-        <w:rPr>
-          <w:sz w:val="18"/>
-          <w:szCs w:val="20"/>
-        </w:rPr>
-        <w:t xml:space="preserve"> </w:t>
-      </w:r>
-      <w:r>
-        <w:rPr>
-          <w:color w:val="auto"/>
-          <w:sz w:val="20"/>
-          <w:szCs w:val="20"/>
-        </w:rPr>
-        <w:t>выступающая</w:t>
-      </w:r>
-      <w:r>
-        <w:rPr>
-          <w:sz w:val="20"/>
-          <w:szCs w:val="20"/>
-        </w:rPr>
-        <w:t xml:space="preserve"> </w:t>
-      </w:r>
-      <w:r>
-        <w:rPr>
-          <w:sz w:val="20"/>
-          <w:szCs w:val="20"/>
-        </w:rPr>
-        <w:t xml:space="preserve">в качестве физического лица (не в качестве индивидуального предпринимателя), далее </w:t>
-      </w:r>
-      <w:r>
-        <w:rPr>
-          <w:sz w:val="20"/>
-          <w:szCs w:val="20"/>
-        </w:rPr>
-        <w:t>именуемая</w:t>
-      </w:r>
-      <w:r>
-        <w:rPr>
-          <w:sz w:val="20"/>
-          <w:szCs w:val="20"/>
-        </w:rPr>
-        <w:t xml:space="preserve"> </w:t>
-      </w:r>
-      <w:r>
-        <w:rPr>
-          <w:sz w:val="20"/>
-          <w:szCs w:val="20"/>
-        </w:rPr>
-        <w:t xml:space="preserve">«Исполнитель», подписали настоящий Акт о выполненных работах и (или) оказанных услугах к Договору </w:t>
-      </w:r>
-      <w:r>
-        <w:rPr>
-          <w:sz w:val="20"/>
-        </w:rPr>
-        <w:t>№ ГПД-НР-{</w:t>
-      </w:r>
-      <w:r>
-        <w:rPr>
-          <w:sz w:val="20"/>
-          <w:lang w:val="en-US"/>
-        </w:rPr>
-        <w:t>contract</w:t>
-      </w:r>
-      <w:r>
-        <w:rPr>
-          <w:sz w:val="20"/>
-        </w:rPr>
-        <w:t xml:space="preserve">} </w:t>
-      </w:r>
-      <w:r>
-        <w:rPr>
-          <w:sz w:val="20"/>
-          <w:szCs w:val="20"/>
-        </w:rPr>
-        <w:t xml:space="preserve">на </w:t>
-      </w:r>
-      <w:r>
-        <w:rPr>
-          <w:sz w:val="20"/>
-          <w:szCs w:val="20"/>
-        </w:rPr>
-        <w:t xml:space="preserve">услуги анализа программного обеспечения </w:t>
-      </w:r>
-      <w:r>
-        <w:rPr>
-          <w:sz w:val="20"/>
-          <w:szCs w:val="20"/>
-        </w:rPr>
-        <w:t>от {</w:t>
-      </w:r>
-      <w:proofErr w:type="spellStart"/>
-      <w:r>
-        <w:rPr>
-          <w:sz w:val="20"/>
-          <w:szCs w:val="20"/>
-          <w:lang w:val="en-US"/>
-        </w:rPr>
-        <w:t>contractDate</w:t>
-      </w:r>
-      <w:proofErr w:type="spellEnd"/>
-      <w:r>
-        <w:rPr>
-          <w:sz w:val="20"/>
-          <w:szCs w:val="20"/>
-        </w:rPr>
-        <w:t>}</w:t>
-      </w:r>
-      <w:r>
-        <w:rPr>
-          <w:sz w:val="20"/>
-        </w:rPr>
-        <w:t xml:space="preserve"> </w:t>
-      </w:r>
-      <w:r>
-        <w:rPr>
-          <w:sz w:val="20"/>
-          <w:szCs w:val="20"/>
-        </w:rPr>
-        <w:t xml:space="preserve">г. о нижеследующем.  </w:t>
-      </w:r>
-    </w:p>
-    <w:p>
-      <w:pPr>
-        <w:rPr>
-          <w:sz w:val="20"/>
-          <w:szCs w:val="20"/>
-        </w:rPr>
-      </w:pPr>
-    </w:p>
-    <w:p>
-      <w:pPr>
-        <w:rPr>
-          <w:sz w:val="20"/>
-          <w:szCs w:val="20"/>
-        </w:rPr>
-      </w:pPr>
-      <w:r>
-        <w:rPr>
-          <w:sz w:val="20"/>
-          <w:szCs w:val="20"/>
-        </w:rPr>
-        <w:tab/>
-        <w:t xml:space="preserve">С помощью средств телекоммуникационной связи Сторонами были согласованы и Исполнителем выполнены следующие </w:t>
-      </w:r>
-      <w:r>
-        <w:rPr>
-          <w:sz w:val="20"/>
-          <w:szCs w:val="20"/>
-        </w:rPr>
-        <w:t>работы / услуги</w:t>
-      </w:r>
-      <w:r>
-        <w:rPr>
-          <w:sz w:val="20"/>
-          <w:szCs w:val="20"/>
-        </w:rPr>
-        <w:t xml:space="preserve"> в период </w:t>
-      </w:r>
-      <w:r>
-        <w:rPr>
-          <w:sz w:val="20"/>
-        </w:rPr>
-        <w:t>с {</w:t>
-      </w:r>
-      <w:proofErr w:type="spellStart"/>
-      <w:r>
-        <w:rPr>
-          <w:sz w:val="20"/>
-          <w:szCs w:val="20"/>
-          <w:lang w:val="en-US"/>
-        </w:rPr>
-        <w:t>startWorkDate</w:t>
-      </w:r>
-      <w:proofErr w:type="spellEnd"/>
-      <w:r>
-        <w:rPr>
-          <w:sz w:val="20"/>
-        </w:rPr>
-        <w:t>} по {</w:t>
-      </w:r>
-      <w:proofErr w:type="spellStart"/>
-      <w:r>
-        <w:rPr>
-          <w:sz w:val="20"/>
-          <w:szCs w:val="20"/>
-          <w:lang w:val="en-US"/>
-        </w:rPr>
-        <w:t>endWorkDate</w:t>
-      </w:r>
-      <w:proofErr w:type="spellEnd"/>
-      <w:r>
-        <w:rPr>
-          <w:sz w:val="20"/>
-        </w:rPr>
-        <w:t>}</w:t>
-      </w:r>
-      <w:r>
-        <w:rPr>
-          <w:sz w:val="20"/>
-          <w:szCs w:val="20"/>
-        </w:rPr>
-        <w:t>:</w:t>
       </w:r>
     </w:p>
     <w:p>
@@ -512,114 +218,223 @@
     <w:p>
       <w:pPr>
         <w:ind w:firstLine="720"/>
-        <w:jc w:val="left"/>
+        <w:rPr>
+          <w:sz w:val="20"/>
+          <w:szCs w:val="20"/>
+        </w:rPr>
       </w:pPr>
       <w:r>
         <w:rPr>
           <w:sz w:val="20"/>
           <w:szCs w:val="20"/>
-          <w:highlight w:val="white"/>
-          <w:shd w:val="clear" w:color="auto" w:fill="FFFFFF"/>
+        </w:rPr>
+        <w:t>Общество с ограниченной ответственностью «</w:t>
+      </w:r>
+      <w:proofErr w:type="spellStart"/>
+      <w:r>
+        <w:rPr>
+          <w:sz w:val="20"/>
+          <w:szCs w:val="20"/>
+        </w:rPr>
+        <w:t>Клевертек</w:t>
+      </w:r>
+      <w:proofErr w:type="spellEnd"/>
+      <w:r>
+        <w:rPr>
+          <w:sz w:val="20"/>
+          <w:szCs w:val="20"/>
+        </w:rPr>
+        <w:t>»,</w:t>
+      </w:r>
+      <w:r>
+        <w:rPr>
+          <w:sz w:val="20"/>
+          <w:szCs w:val="20"/>
+        </w:rPr>
+        <w:t xml:space="preserve"> далее именуемое «Заказчик»</w:t>
+      </w:r>
+      <w:r>
+        <w:rPr>
+          <w:sz w:val="20"/>
+          <w:szCs w:val="20"/>
+        </w:rPr>
+        <w:t>, в лице Генерального директора Михайлова Дмитрия Сергеевича, действующего на основ</w:t>
+      </w:r>
+      <w:r>
+        <w:rPr>
+          <w:sz w:val="20"/>
+          <w:szCs w:val="20"/>
+        </w:rPr>
+        <w:t>ании Устава, с одной стороны, и</w:t>
+      </w:r>
+      <w:r>
+        <w:rPr>
+          <w:sz w:val="20"/>
+          <w:szCs w:val="20"/>
+        </w:rPr>
+        <w:t xml:space="preserve"> гражданк</w:t>
+      </w:r>
+      <w:r>
+        <w:rPr>
+          <w:sz w:val="20"/>
+          <w:szCs w:val="20"/>
+        </w:rPr>
+        <w:t>и</w:t>
+      </w:r>
+      <w:r>
+        <w:rPr>
+          <w:sz w:val="20"/>
+          <w:szCs w:val="20"/>
+        </w:rPr>
+        <w:t xml:space="preserve"> Республики Беларусь {</w:t>
+      </w:r>
+      <w:proofErr w:type="spellStart"/>
+      <w:r>
+        <w:rPr>
+          <w:sz w:val="20"/>
+          <w:szCs w:val="20"/>
+        </w:rPr>
+        <w:t>fio</w:t>
+      </w:r>
+      <w:proofErr w:type="spellEnd"/>
+      <w:r>
+        <w:rPr>
+          <w:sz w:val="20"/>
+          <w:szCs w:val="20"/>
+        </w:rPr>
+        <w:t>},</w:t>
+      </w:r>
+      <w:r>
+        <w:rPr>
+          <w:sz w:val="20"/>
+          <w:szCs w:val="20"/>
+        </w:rPr>
+        <w:t xml:space="preserve"> действующ</w:t>
+      </w:r>
+      <w:r>
+        <w:rPr>
+          <w:sz w:val="20"/>
+          <w:szCs w:val="20"/>
+        </w:rPr>
+        <w:t>ей</w:t>
+      </w:r>
+      <w:r>
+        <w:rPr>
+          <w:sz w:val="20"/>
+          <w:szCs w:val="20"/>
+        </w:rPr>
+        <w:t xml:space="preserve"> в качестве физического лица от своего имени и в своих интересах (не в качестве индивидуального предпринимателя в РФ и не в качестве иностранного индивидуального предпринимателя за пределами РФ), далее именуем</w:t>
+      </w:r>
+      <w:r>
+        <w:rPr>
+          <w:sz w:val="20"/>
+          <w:szCs w:val="20"/>
+        </w:rPr>
+        <w:t>ая</w:t>
+      </w:r>
+      <w:r>
+        <w:rPr>
+          <w:sz w:val="20"/>
+          <w:szCs w:val="20"/>
+        </w:rPr>
+        <w:t xml:space="preserve"> «Исполнитель», </w:t>
+      </w:r>
+      <w:r>
+        <w:rPr>
+          <w:sz w:val="20"/>
+          <w:szCs w:val="20"/>
+        </w:rPr>
+        <w:t>подписали настоящий Акт о выполненных работах и (или) оказанных услугах к Договору №</w:t>
+      </w:r>
+      <w:r>
+        <w:rPr>
+          <w:sz w:val="20"/>
+          <w:szCs w:val="20"/>
+        </w:rPr>
+        <w:t xml:space="preserve"> </w:t>
+      </w:r>
+      <w:r>
+        <w:rPr>
+          <w:sz w:val="20"/>
+          <w:szCs w:val="20"/>
         </w:rPr>
         <w:t>{</w:t>
       </w:r>
+      <w:r>
+        <w:rPr>
+          <w:sz w:val="20"/>
+          <w:szCs w:val="20"/>
+          <w:lang w:val="en-US"/>
+        </w:rPr>
+        <w:t>contract</w:t>
+      </w:r>
+      <w:r>
+        <w:rPr>
+          <w:sz w:val="20"/>
+          <w:szCs w:val="20"/>
+        </w:rPr>
+        <w:t>}</w:t>
+      </w:r>
+      <w:r>
+        <w:rPr>
+          <w:sz w:val="20"/>
+          <w:szCs w:val="20"/>
+        </w:rPr>
+        <w:t xml:space="preserve"> от</w:t>
+      </w:r>
+      <w:r>
+        <w:rPr>
+          <w:sz w:val="20"/>
+          <w:szCs w:val="20"/>
+        </w:rPr>
+        <w:t xml:space="preserve"> {</w:t>
+      </w:r>
       <w:proofErr w:type="spellStart"/>
       <w:r>
         <w:rPr>
           <w:sz w:val="20"/>
           <w:szCs w:val="20"/>
-          <w:highlight w:val="white"/>
-          <w:shd w:val="clear" w:color="auto" w:fill="FFFFFF"/>
           <w:lang w:val="en-US"/>
         </w:rPr>
-        <w:t>workList</w:t>
+        <w:t>contractDate</w:t>
       </w:r>
       <w:proofErr w:type="spellEnd"/>
       <w:r>
         <w:rPr>
           <w:sz w:val="20"/>
           <w:szCs w:val="20"/>
-          <w:highlight w:val="white"/>
-          <w:shd w:val="clear" w:color="auto" w:fill="FFFFFF"/>
-        </w:rPr>
-        <w:t>}</w:t>
-      </w:r>
-      <w:r>
-        <w:rPr>
-          <w:sz w:val="20"/>
-          <w:szCs w:val="20"/>
-          <w:highlight w:val="white"/>
-          <w:shd w:val="clear" w:color="auto" w:fill="FFFFFF"/>
-        </w:rPr>
-        <w:br/>
-      </w:r>
-      <w:r>
-        <w:rPr>
-          <w:sz w:val="20"/>
-          <w:szCs w:val="20"/>
-          <w:highlight w:val="white"/>
-          <w:shd w:val="clear" w:color="auto" w:fill="FFFFFF"/>
-        </w:rPr>
-        <w:br/>
-      </w:r>
-      <w:r>
-        <w:rPr>
-          <w:sz w:val="20"/>
-          <w:szCs w:val="20"/>
-          <w:highlight w:val="white"/>
-          <w:shd w:val="clear" w:color="auto" w:fill="FFFFFF"/>
-        </w:rPr>
-        <w:tab/>
-      </w:r>
-      <w:r>
-        <w:rPr>
-          <w:sz w:val="20"/>
-          <w:szCs w:val="20"/>
-          <w:highlight w:val="white"/>
-        </w:rPr>
-        <w:t xml:space="preserve">Согласованная Сторонами стоимость данного этапа (объема) </w:t>
-      </w:r>
-      <w:r>
-        <w:rPr>
-          <w:sz w:val="20"/>
-          <w:szCs w:val="20"/>
-        </w:rPr>
-        <w:t>работ / услуг</w:t>
-      </w:r>
-      <w:r>
-        <w:rPr>
-          <w:sz w:val="20"/>
-          <w:szCs w:val="20"/>
-          <w:highlight w:val="white"/>
-        </w:rPr>
-        <w:t xml:space="preserve"> составила </w:t>
-      </w:r>
-      <w:r>
-        <w:rPr>
-          <w:sz w:val="20"/>
-          <w:szCs w:val="20"/>
-          <w:highlight w:val="white"/>
-        </w:rPr>
-        <w:t>{</w:t>
-      </w:r>
-      <w:proofErr w:type="spellStart"/>
-      <w:r>
-        <w:rPr>
-          <w:sz w:val="20"/>
-          <w:szCs w:val="20"/>
-          <w:highlight w:val="white"/>
-          <w:lang w:val="en-US"/>
-        </w:rPr>
-        <w:t>textedAmount</w:t>
-      </w:r>
-      <w:proofErr w:type="spellEnd"/>
-      <w:r>
-        <w:rPr>
-          <w:sz w:val="20"/>
-          <w:szCs w:val="20"/>
-          <w:highlight w:val="white"/>
-        </w:rPr>
-        <w:t>}.</w:t>
+        </w:rPr>
+        <w:t xml:space="preserve">} г. </w:t>
+      </w:r>
+      <w:r>
+        <w:rPr>
+          <w:sz w:val="20"/>
+          <w:szCs w:val="20"/>
+        </w:rPr>
+        <w:t xml:space="preserve">на разработку требований к программному обеспечению, далее именуемых, соответственно, «Акт» и «Договор», </w:t>
+      </w:r>
+      <w:r>
+        <w:rPr>
+          <w:sz w:val="20"/>
+          <w:szCs w:val="20"/>
+        </w:rPr>
+        <w:t>о нижеследующем.</w:t>
+      </w:r>
+    </w:p>
+    <w:p>
+      <w:pPr>
+        <w:ind w:firstLine="720"/>
+        <w:rPr>
+          <w:sz w:val="20"/>
+          <w:szCs w:val="20"/>
+        </w:rPr>
+      </w:pPr>
+      <w:r>
+        <w:rPr>
+          <w:sz w:val="20"/>
+          <w:szCs w:val="20"/>
+        </w:rPr>
+        <w:t>Перепиской и взаимодействием по средствам телекоммуникационной связи Сторонами на основании Приложения № 1 к Договору были согласованы и Исполнителем были выполнены согласно условиям Договора следующие работы / услуги:</w:t>
       </w:r>
     </w:p>
     <w:p>
@@ -632,7 +447,7 @@
     </w:p>
     <w:p>
       <w:pPr>
-        <w:ind w:firstLine="708"/>
+        <w:ind w:firstLine="720"/>
         <w:rPr>
           <w:sz w:val="20"/>
           <w:szCs w:val="20"/>
@@ -643,25 +458,375 @@
           <w:sz w:val="20"/>
           <w:szCs w:val="20"/>
         </w:rPr>
-        <w:t xml:space="preserve">Все </w:t>
-      </w:r>
-      <w:r>
-        <w:rPr>
-          <w:sz w:val="20"/>
-          <w:szCs w:val="20"/>
-        </w:rPr>
-        <w:t>работы / услуги</w:t>
-      </w:r>
-      <w:r>
-        <w:rPr>
-          <w:sz w:val="20"/>
-          <w:szCs w:val="20"/>
-        </w:rPr>
-        <w:t xml:space="preserve"> выполнены качественно и в срок, результаты работ переданы надлежащим образом. Ни одна из Сторон не имеет претензий к другой Стороне.</w:t>
+        <w:t xml:space="preserve">Разработка требований к ПО </w:t>
+      </w:r>
+      <w:r>
+        <w:rPr>
+          <w:sz w:val="20"/>
+          <w:szCs w:val="20"/>
+        </w:rPr>
+        <w:t>{</w:t>
+      </w:r>
+      <w:r>
+        <w:rPr>
+          <w:sz w:val="20"/>
+          <w:szCs w:val="20"/>
+          <w:lang w:val="en-GB"/>
+        </w:rPr>
+        <w:t>software</w:t>
+      </w:r>
+      <w:r>
+        <w:rPr>
+          <w:sz w:val="20"/>
+          <w:szCs w:val="20"/>
+        </w:rPr>
+        <w:t xml:space="preserve">} </w:t>
+      </w:r>
+      <w:r>
+        <w:rPr>
+          <w:sz w:val="20"/>
+          <w:szCs w:val="20"/>
+        </w:rPr>
+        <w:t>по следующим задачам:</w:t>
       </w:r>
     </w:p>
     <w:p>
       <w:pPr>
+        <w:jc w:val="left"/>
+        <w:rPr>
+          <w:sz w:val="20"/>
+          <w:szCs w:val="20"/>
+          <w:highlight w:val="white"/>
+          <w:shd w:val="clear" w:color="auto" w:fill="FFFFFF"/>
+        </w:rPr>
+      </w:pPr>
+      <w:r>
+        <w:rPr>
+          <w:sz w:val="20"/>
+          <w:szCs w:val="20"/>
+          <w:highlight w:val="white"/>
+          <w:shd w:val="clear" w:color="auto" w:fill="FFFFFF"/>
+        </w:rPr>
+        <w:t>{</w:t>
+      </w:r>
+      <w:proofErr w:type="spellStart"/>
+      <w:r>
+        <w:rPr>
+          <w:sz w:val="20"/>
+          <w:szCs w:val="20"/>
+          <w:highlight w:val="white"/>
+          <w:shd w:val="clear" w:color="auto" w:fill="FFFFFF"/>
+          <w:lang w:val="en-US"/>
+        </w:rPr>
+        <w:t>workList</w:t>
+      </w:r>
+      <w:proofErr w:type="spellEnd"/>
+      <w:r>
+        <w:rPr>
+          <w:sz w:val="20"/>
+          <w:szCs w:val="20"/>
+          <w:highlight w:val="white"/>
+          <w:shd w:val="clear" w:color="auto" w:fill="FFFFFF"/>
+        </w:rPr>
+        <w:t>}</w:t>
+      </w:r>
+    </w:p>
+    <w:p>
+      <w:pPr>
+        <w:ind w:firstLine="720"/>
+        <w:rPr>
+          <w:sz w:val="20"/>
+          <w:szCs w:val="20"/>
+          <w:shd w:val="clear" w:color="auto" w:fill="FFFFFF"/>
+        </w:rPr>
+      </w:pPr>
+      <w:r>
+        <w:rPr>
+          <w:sz w:val="20"/>
+          <w:szCs w:val="20"/>
+          <w:shd w:val="clear" w:color="auto" w:fill="FFFFFF"/>
+        </w:rPr>
+        <w:t xml:space="preserve">Работы, услуги выполнены Исполнителем на своем оборудовании согласно статье 3 Договора. Место выполнения работ: </w:t>
+      </w:r>
+      <w:r>
+        <w:rPr>
+          <w:sz w:val="20"/>
+          <w:szCs w:val="20"/>
+        </w:rPr>
+        <w:t>{</w:t>
+      </w:r>
+      <w:r>
+        <w:rPr>
+          <w:sz w:val="20"/>
+          <w:szCs w:val="20"/>
+          <w:lang w:val="en-US"/>
+        </w:rPr>
+        <w:t>city</w:t>
+      </w:r>
+      <w:r>
+        <w:rPr>
+          <w:sz w:val="20"/>
+          <w:szCs w:val="20"/>
+        </w:rPr>
+        <w:t>}</w:t>
+      </w:r>
+      <w:r>
+        <w:rPr>
+          <w:sz w:val="20"/>
+          <w:szCs w:val="20"/>
+        </w:rPr>
+        <w:t>,</w:t>
+      </w:r>
+      <w:r>
+        <w:rPr>
+          <w:sz w:val="20"/>
+          <w:szCs w:val="20"/>
+        </w:rPr>
+        <w:t xml:space="preserve"> </w:t>
+      </w:r>
+      <w:r>
+        <w:rPr>
+          <w:sz w:val="20"/>
+          <w:szCs w:val="20"/>
+        </w:rPr>
+        <w:t>Республика</w:t>
+      </w:r>
+      <w:r>
+        <w:rPr>
+          <w:sz w:val="20"/>
+          <w:szCs w:val="20"/>
+        </w:rPr>
+        <w:t xml:space="preserve"> </w:t>
+      </w:r>
+      <w:r>
+        <w:rPr>
+          <w:sz w:val="20"/>
+          <w:szCs w:val="20"/>
+          <w:shd w:val="clear" w:color="auto" w:fill="FFFFFF"/>
+        </w:rPr>
+        <w:t xml:space="preserve">Беларусь. Все работы были выполнены по заданиям на отдельные работы без цели создания какого-либо произведения или иного объекта интеллектуальной собственности. Результаты работ переданы Исполнителем в файле архива </w:t>
+      </w:r>
+      <w:proofErr w:type="spellStart"/>
+      <w:r>
+        <w:rPr>
+          <w:sz w:val="20"/>
+          <w:szCs w:val="20"/>
+          <w:shd w:val="clear" w:color="auto" w:fill="FFFFFF"/>
+        </w:rPr>
+        <w:t>req</w:t>
+      </w:r>
+      <w:proofErr w:type="spellEnd"/>
+      <w:r>
+        <w:rPr>
+          <w:sz w:val="20"/>
+          <w:szCs w:val="20"/>
+        </w:rPr>
+        <w:t>{</w:t>
+      </w:r>
+      <w:proofErr w:type="spellStart"/>
+      <w:r>
+        <w:rPr>
+          <w:sz w:val="20"/>
+          <w:szCs w:val="20"/>
+          <w:lang w:val="en-US"/>
+        </w:rPr>
+        <w:t>formattedDateShort</w:t>
+      </w:r>
+      <w:proofErr w:type="spellEnd"/>
+      <w:r>
+        <w:rPr>
+          <w:sz w:val="20"/>
+          <w:szCs w:val="20"/>
+        </w:rPr>
+        <w:t>}</w:t>
+      </w:r>
+      <w:r>
+        <w:rPr>
+          <w:sz w:val="20"/>
+          <w:szCs w:val="20"/>
+          <w:shd w:val="clear" w:color="auto" w:fill="FFFFFF"/>
+        </w:rPr>
+        <w:t>.</w:t>
+      </w:r>
+      <w:proofErr w:type="spellStart"/>
+      <w:r>
+        <w:rPr>
+          <w:sz w:val="20"/>
+          <w:szCs w:val="20"/>
+          <w:shd w:val="clear" w:color="auto" w:fill="FFFFFF"/>
+        </w:rPr>
+        <w:t>zip</w:t>
+      </w:r>
+      <w:proofErr w:type="spellEnd"/>
+      <w:r>
+        <w:rPr>
+          <w:sz w:val="20"/>
+          <w:szCs w:val="20"/>
+          <w:shd w:val="clear" w:color="auto" w:fill="FFFFFF"/>
+        </w:rPr>
+        <w:t>.</w:t>
+      </w:r>
+    </w:p>
+    <w:p>
+      <w:pPr>
+        <w:ind w:firstLine="720"/>
+        <w:rPr>
+          <w:sz w:val="20"/>
+          <w:szCs w:val="20"/>
+          <w:shd w:val="clear" w:color="auto" w:fill="FFFFFF"/>
+        </w:rPr>
+      </w:pPr>
+      <w:r>
+        <w:rPr>
+          <w:sz w:val="20"/>
+          <w:szCs w:val="20"/>
+          <w:shd w:val="clear" w:color="auto" w:fill="FFFFFF"/>
+        </w:rPr>
+        <w:t xml:space="preserve">Начальный срок выполнения работ, услуг: </w:t>
+      </w:r>
+      <w:r>
+        <w:rPr>
+          <w:sz w:val="20"/>
+          <w:szCs w:val="20"/>
+        </w:rPr>
+        <w:t>{</w:t>
+      </w:r>
+      <w:proofErr w:type="spellStart"/>
+      <w:r>
+        <w:rPr>
+          <w:sz w:val="20"/>
+          <w:szCs w:val="20"/>
+          <w:lang w:val="en-US"/>
+        </w:rPr>
+        <w:t>startWorkDate</w:t>
+      </w:r>
+      <w:proofErr w:type="spellEnd"/>
+      <w:r>
+        <w:rPr>
+          <w:sz w:val="20"/>
+          <w:szCs w:val="20"/>
+        </w:rPr>
+        <w:t>}</w:t>
+      </w:r>
+    </w:p>
+    <w:p>
+      <w:pPr>
+        <w:ind w:firstLine="720"/>
+        <w:rPr>
+          <w:sz w:val="20"/>
+          <w:szCs w:val="20"/>
+          <w:shd w:val="clear" w:color="auto" w:fill="FFFFFF"/>
+        </w:rPr>
+      </w:pPr>
+      <w:r>
+        <w:rPr>
+          <w:sz w:val="20"/>
+          <w:szCs w:val="20"/>
+          <w:shd w:val="clear" w:color="auto" w:fill="FFFFFF"/>
+        </w:rPr>
+        <w:t xml:space="preserve">Конечный срок выполнения работ, услуг: </w:t>
+      </w:r>
+      <w:r>
+        <w:rPr>
+          <w:sz w:val="20"/>
+          <w:szCs w:val="20"/>
+        </w:rPr>
+        <w:t>{</w:t>
+      </w:r>
+      <w:proofErr w:type="spellStart"/>
+      <w:r>
+        <w:rPr>
+          <w:sz w:val="20"/>
+          <w:szCs w:val="20"/>
+          <w:lang w:val="en-US"/>
+        </w:rPr>
+        <w:t>endWorkDate</w:t>
+      </w:r>
+      <w:proofErr w:type="spellEnd"/>
+      <w:r>
+        <w:rPr>
+          <w:sz w:val="20"/>
+          <w:szCs w:val="20"/>
+        </w:rPr>
+        <w:t>}</w:t>
+      </w:r>
+    </w:p>
+    <w:p>
+      <w:pPr>
+        <w:ind w:firstLine="720"/>
+        <w:rPr>
+          <w:sz w:val="20"/>
+          <w:szCs w:val="20"/>
+        </w:rPr>
+      </w:pPr>
+      <w:r>
+        <w:rPr>
+          <w:sz w:val="20"/>
+          <w:szCs w:val="20"/>
+        </w:rPr>
+        <w:t>Согласованная Сторонами цена и общая стоимость данного этапа (объема) работ / услуг составила</w:t>
+      </w:r>
+      <w:r>
+        <w:rPr>
+          <w:sz w:val="20"/>
+          <w:szCs w:val="20"/>
+        </w:rPr>
+        <w:t xml:space="preserve"> </w:t>
+      </w:r>
+      <w:r>
+        <w:rPr>
+          <w:sz w:val="20"/>
+          <w:szCs w:val="20"/>
+          <w:highlight w:val="white"/>
+        </w:rPr>
+        <w:t>{</w:t>
+      </w:r>
+      <w:proofErr w:type="spellStart"/>
+      <w:r>
+        <w:rPr>
+          <w:sz w:val="20"/>
+          <w:szCs w:val="20"/>
+          <w:highlight w:val="white"/>
+          <w:lang w:val="en-US"/>
+        </w:rPr>
+        <w:t>textedAmount</w:t>
+      </w:r>
+      <w:proofErr w:type="spellEnd"/>
+      <w:r>
+        <w:rPr>
+          <w:sz w:val="20"/>
+          <w:szCs w:val="20"/>
+          <w:highlight w:val="white"/>
+        </w:rPr>
+        <w:t>}</w:t>
+      </w:r>
+      <w:r>
+        <w:rPr>
+          <w:sz w:val="20"/>
+          <w:szCs w:val="20"/>
+        </w:rPr>
+        <w:t>.</w:t>
+      </w:r>
+    </w:p>
+    <w:p>
+      <w:pPr>
+        <w:ind w:firstLine="720"/>
+        <w:rPr>
+          <w:sz w:val="20"/>
+          <w:szCs w:val="20"/>
+        </w:rPr>
+      </w:pPr>
+      <w:r>
+        <w:rPr>
+          <w:sz w:val="20"/>
+          <w:szCs w:val="20"/>
+        </w:rPr>
+        <w:t>Все работы / услуги выполнены качественно и в согласованные сроки, результаты работ переданы надлежащим образом и приняты Заказчиком. Ни одна из Сторон не имеет претензий к другой Стороне.</w:t>
+      </w:r>
+    </w:p>
+    <w:p>
+      <w:pPr>
+        <w:ind w:firstLine="720"/>
         <w:rPr>
           <w:sz w:val="20"/>
           <w:szCs w:val="20"/>
@@ -691,7 +856,7 @@
     <w:tbl>
       <w:tblPr>
         <w:tblStyle w:val="TableNormal"/>
-        <w:tblW w:w="9968" w:type="dxa"/>
+        <w:tblW w:w="10015" w:type="dxa"/>
         <w:tblInd w:w="-45" w:type="dxa"/>
         <w:tblCellMar>
           <w:top w:w="80" w:type="dxa"/>
@@ -702,16 +867,16 @@
         <w:tblLook w:val="04A0" w:firstRow="1" w:lastRow="0" w:firstColumn="1" w:lastColumn="0" w:noHBand="0" w:noVBand="1"/>
       </w:tblPr>
       <w:tblGrid>
-        <w:gridCol w:w="5024"/>
-        <w:gridCol w:w="4944"/>
+        <w:gridCol w:w="5048"/>
+        <w:gridCol w:w="4967"/>
       </w:tblGrid>
       <w:tr>
         <w:trPr>
-          <w:trHeight w:val="5932"/>
+          <w:trHeight w:val="5651"/>
         </w:trPr>
         <w:tc>
           <w:tcPr>
-            <w:tcW w:w="5024" w:type="dxa"/>
+            <w:tcW w:w="5048" w:type="dxa"/>
             <w:shd w:val="clear" w:color="auto" w:fill="auto"/>
           </w:tcPr>
           <w:p>
@@ -736,7 +901,6 @@
               <w:rPr>
                 <w:b/>
                 <w:bCs/>
-                <w:smallCaps/>
                 <w:sz w:val="20"/>
                 <w:szCs w:val="20"/>
               </w:rPr>
@@ -780,20 +944,28 @@
                 <w:sz w:val="20"/>
                 <w:szCs w:val="20"/>
               </w:rPr>
-              <w:t>ООО</w:t>
-            </w:r>
-            <w:r>
-              <w:rPr>
-                <w:smallCaps/>
-                <w:sz w:val="20"/>
-                <w:szCs w:val="20"/>
-              </w:rPr>
-              <w:t xml:space="preserve"> «КЛЕВЕРТЕК»</w:t>
+              <w:t>ООО «КЛЕВЕРТЕК»</w:t>
             </w:r>
           </w:p>
           <w:p>
             <w:pPr>
               <w:widowControl w:val="0"/>
+              <w:tabs>
+                <w:tab w:val="left" w:pos="708"/>
+                <w:tab w:val="left" w:pos="1416"/>
+                <w:tab w:val="left" w:pos="2124"/>
+                <w:tab w:val="left" w:pos="2832"/>
+                <w:tab w:val="left" w:pos="3540"/>
+                <w:tab w:val="left" w:pos="4248"/>
+                <w:tab w:val="left" w:pos="4956"/>
+                <w:tab w:val="left" w:pos="5664"/>
+                <w:tab w:val="left" w:pos="6372"/>
+                <w:tab w:val="left" w:pos="7080"/>
+                <w:tab w:val="left" w:pos="7788"/>
+                <w:tab w:val="left" w:pos="8496"/>
+                <w:tab w:val="left" w:pos="8849"/>
+              </w:tabs>
+              <w:jc w:val="left"/>
               <w:rPr>
                 <w:sz w:val="20"/>
                 <w:szCs w:val="20"/>
@@ -804,12 +976,28 @@
                 <w:sz w:val="20"/>
                 <w:szCs w:val="20"/>
               </w:rPr>
-              <w:t>ИНН 7725815719, КПП 772501001</w:t>
+              <w:t xml:space="preserve">РФ, 115093, Москва, ул. Дубининская, </w:t>
             </w:r>
           </w:p>
           <w:p>
             <w:pPr>
               <w:widowControl w:val="0"/>
+              <w:tabs>
+                <w:tab w:val="left" w:pos="708"/>
+                <w:tab w:val="left" w:pos="1416"/>
+                <w:tab w:val="left" w:pos="2124"/>
+                <w:tab w:val="left" w:pos="2832"/>
+                <w:tab w:val="left" w:pos="3540"/>
+                <w:tab w:val="left" w:pos="4248"/>
+                <w:tab w:val="left" w:pos="4956"/>
+                <w:tab w:val="left" w:pos="5664"/>
+                <w:tab w:val="left" w:pos="6372"/>
+                <w:tab w:val="left" w:pos="7080"/>
+                <w:tab w:val="left" w:pos="7788"/>
+                <w:tab w:val="left" w:pos="8496"/>
+                <w:tab w:val="left" w:pos="8849"/>
+              </w:tabs>
+              <w:jc w:val="left"/>
               <w:rPr>
                 <w:sz w:val="20"/>
                 <w:szCs w:val="20"/>
@@ -820,15 +1008,32 @@
                 <w:sz w:val="20"/>
                 <w:szCs w:val="20"/>
               </w:rPr>
-              <w:t>ОГРН 1147746027846</w:t>
+              <w:t>дом 90, комната 211. ИНН 7725815719, КПП 772501001, ОГРН 1147746027846</w:t>
             </w:r>
           </w:p>
           <w:p>
             <w:pPr>
               <w:widowControl w:val="0"/>
-              <w:rPr>
-                <w:sz w:val="20"/>
-                <w:szCs w:val="20"/>
+              <w:tabs>
+                <w:tab w:val="left" w:pos="708"/>
+                <w:tab w:val="left" w:pos="1416"/>
+                <w:tab w:val="left" w:pos="2124"/>
+                <w:tab w:val="left" w:pos="2832"/>
+                <w:tab w:val="left" w:pos="3540"/>
+                <w:tab w:val="left" w:pos="4248"/>
+                <w:tab w:val="left" w:pos="4956"/>
+                <w:tab w:val="left" w:pos="5664"/>
+                <w:tab w:val="left" w:pos="6372"/>
+                <w:tab w:val="left" w:pos="7080"/>
+                <w:tab w:val="left" w:pos="7788"/>
+                <w:tab w:val="left" w:pos="8496"/>
+                <w:tab w:val="left" w:pos="8849"/>
+              </w:tabs>
+              <w:jc w:val="left"/>
+              <w:rPr>
+                <w:sz w:val="20"/>
+                <w:szCs w:val="20"/>
+                <w:lang w:val="en-GB"/>
               </w:rPr>
             </w:pPr>
             <w:r>
@@ -836,196 +1041,70 @@
                 <w:sz w:val="20"/>
                 <w:szCs w:val="20"/>
               </w:rPr>
-              <w:t xml:space="preserve">Юридический и фактический, почтовый адрес в целях настоящего Договора: </w:t>
+              <w:t>Тел</w:t>
+            </w:r>
+            <w:r>
+              <w:rPr>
+                <w:sz w:val="20"/>
+                <w:szCs w:val="20"/>
+                <w:lang w:val="en-GB"/>
+              </w:rPr>
+              <w:t xml:space="preserve">. +7 499 653 94 51, </w:t>
             </w:r>
           </w:p>
           <w:p>
             <w:pPr>
               <w:widowControl w:val="0"/>
-              <w:rPr>
-                <w:sz w:val="20"/>
-                <w:szCs w:val="20"/>
+              <w:tabs>
+                <w:tab w:val="left" w:pos="708"/>
+                <w:tab w:val="left" w:pos="1416"/>
+                <w:tab w:val="left" w:pos="2124"/>
+                <w:tab w:val="left" w:pos="2832"/>
+                <w:tab w:val="left" w:pos="3540"/>
+                <w:tab w:val="left" w:pos="4248"/>
+                <w:tab w:val="left" w:pos="4956"/>
+                <w:tab w:val="left" w:pos="5664"/>
+                <w:tab w:val="left" w:pos="6372"/>
+                <w:tab w:val="left" w:pos="7080"/>
+                <w:tab w:val="left" w:pos="7788"/>
+                <w:tab w:val="left" w:pos="8496"/>
+                <w:tab w:val="left" w:pos="8849"/>
+              </w:tabs>
+              <w:jc w:val="left"/>
+              <w:rPr>
+                <w:sz w:val="20"/>
+                <w:szCs w:val="20"/>
+                <w:lang w:val="en-GB"/>
               </w:rPr>
             </w:pPr>
             <w:r>
               <w:rPr>
                 <w:sz w:val="20"/>
                 <w:szCs w:val="20"/>
-              </w:rPr>
-              <w:t xml:space="preserve">РФ, 115093, Москва, ул. </w:t>
-            </w:r>
-            <w:proofErr w:type="spellStart"/>
-            <w:r>
-              <w:rPr>
-                <w:sz w:val="20"/>
-                <w:szCs w:val="20"/>
-              </w:rPr>
-              <w:t>Дубининская</w:t>
-            </w:r>
-            <w:proofErr w:type="spellEnd"/>
-            <w:r>
-              <w:rPr>
-                <w:sz w:val="20"/>
-                <w:szCs w:val="20"/>
-              </w:rPr>
-              <w:t xml:space="preserve">, </w:t>
+                <w:lang w:val="en-GB"/>
+              </w:rPr>
+              <w:t>E-mail contractor@clevertec.ru</w:t>
             </w:r>
           </w:p>
           <w:p>
             <w:pPr>
               <w:widowControl w:val="0"/>
-              <w:rPr>
-                <w:sz w:val="20"/>
-                <w:szCs w:val="20"/>
-              </w:rPr>
-            </w:pPr>
-            <w:r>
-              <w:rPr>
-                <w:sz w:val="20"/>
-                <w:szCs w:val="20"/>
-              </w:rPr>
-              <w:t>дом 90, комната 211.</w:t>
-            </w:r>
-          </w:p>
-          <w:p>
-            <w:pPr>
-              <w:widowControl w:val="0"/>
-              <w:rPr>
-                <w:sz w:val="20"/>
-                <w:szCs w:val="20"/>
-              </w:rPr>
-            </w:pPr>
-            <w:r>
-              <w:rPr>
-                <w:sz w:val="20"/>
-                <w:szCs w:val="20"/>
-              </w:rPr>
-              <w:t>Тел</w:t>
-            </w:r>
-            <w:r>
-              <w:rPr>
-                <w:sz w:val="20"/>
-                <w:szCs w:val="20"/>
-              </w:rPr>
-              <w:t>. +7</w:t>
-            </w:r>
-            <w:r>
-              <w:rPr>
-                <w:sz w:val="20"/>
-                <w:szCs w:val="20"/>
-                <w:lang w:val="en-US"/>
-              </w:rPr>
-              <w:t> </w:t>
-            </w:r>
-            <w:r>
-              <w:rPr>
-                <w:sz w:val="20"/>
-                <w:szCs w:val="20"/>
-              </w:rPr>
-              <w:t>499</w:t>
-            </w:r>
-            <w:r>
-              <w:rPr>
-                <w:sz w:val="20"/>
-                <w:szCs w:val="20"/>
-                <w:lang w:val="en-US"/>
-              </w:rPr>
-              <w:t> </w:t>
-            </w:r>
-            <w:r>
-              <w:rPr>
-                <w:sz w:val="20"/>
-                <w:szCs w:val="20"/>
-              </w:rPr>
-              <w:t>653 94 51</w:t>
-            </w:r>
-          </w:p>
-          <w:p>
-            <w:pPr>
-              <w:widowControl w:val="0"/>
-              <w:rPr>
-                <w:sz w:val="20"/>
-                <w:szCs w:val="20"/>
-              </w:rPr>
-            </w:pPr>
-            <w:r>
-              <w:rPr>
-                <w:sz w:val="20"/>
-                <w:szCs w:val="20"/>
-                <w:lang w:val="en-US"/>
-              </w:rPr>
-              <w:t>E</w:t>
-            </w:r>
-            <w:r>
-              <w:rPr>
-                <w:sz w:val="20"/>
-                <w:szCs w:val="20"/>
-              </w:rPr>
-              <w:t>-</w:t>
-            </w:r>
-            <w:r>
-              <w:rPr>
-                <w:sz w:val="20"/>
-                <w:szCs w:val="20"/>
-                <w:lang w:val="en-US"/>
-              </w:rPr>
-              <w:t>mail</w:t>
-            </w:r>
-            <w:r>
-              <w:rPr>
-                <w:sz w:val="20"/>
-                <w:szCs w:val="20"/>
-              </w:rPr>
-              <w:t xml:space="preserve"> </w:t>
-            </w:r>
-            <w:proofErr w:type="spellStart"/>
-            <w:r>
-              <w:rPr>
-                <w:sz w:val="20"/>
-                <w:szCs w:val="20"/>
-                <w:lang w:val="en-US"/>
-              </w:rPr>
-              <w:t>dm</w:t>
-            </w:r>
-            <w:proofErr w:type="spellEnd"/>
-            <w:r>
-              <w:rPr>
-                <w:sz w:val="20"/>
-                <w:szCs w:val="20"/>
-              </w:rPr>
-              <w:t>@</w:t>
-            </w:r>
-            <w:proofErr w:type="spellStart"/>
-            <w:r>
-              <w:rPr>
-                <w:sz w:val="20"/>
-                <w:szCs w:val="20"/>
-                <w:lang w:val="en-US"/>
-              </w:rPr>
-              <w:t>clevertec</w:t>
-            </w:r>
-            <w:proofErr w:type="spellEnd"/>
-            <w:r>
-              <w:rPr>
-                <w:sz w:val="20"/>
-                <w:szCs w:val="20"/>
-              </w:rPr>
-              <w:t>.</w:t>
-            </w:r>
-            <w:proofErr w:type="spellStart"/>
-            <w:r>
-              <w:rPr>
-                <w:sz w:val="20"/>
-                <w:szCs w:val="20"/>
-                <w:lang w:val="en-US"/>
-              </w:rPr>
-              <w:t>ru</w:t>
-            </w:r>
-            <w:proofErr w:type="spellEnd"/>
-          </w:p>
-          <w:p>
-            <w:pPr>
-              <w:widowControl w:val="0"/>
+              <w:tabs>
+                <w:tab w:val="left" w:pos="708"/>
+                <w:tab w:val="left" w:pos="1416"/>
+                <w:tab w:val="left" w:pos="2124"/>
+                <w:tab w:val="left" w:pos="2832"/>
+                <w:tab w:val="left" w:pos="3540"/>
+                <w:tab w:val="left" w:pos="4248"/>
+                <w:tab w:val="left" w:pos="4956"/>
+                <w:tab w:val="left" w:pos="5664"/>
+                <w:tab w:val="left" w:pos="6372"/>
+                <w:tab w:val="left" w:pos="7080"/>
+                <w:tab w:val="left" w:pos="7788"/>
+                <w:tab w:val="left" w:pos="8496"/>
+                <w:tab w:val="left" w:pos="8849"/>
+              </w:tabs>
+              <w:jc w:val="left"/>
               <w:rPr>
                 <w:sz w:val="20"/>
                 <w:szCs w:val="20"/>
@@ -1037,7 +1116,7 @@
                 <w:sz w:val="20"/>
                 <w:szCs w:val="20"/>
               </w:rPr>
-              <w:t>WhatsApp</w:t>
+              <w:t>Telegram</w:t>
             </w:r>
             <w:proofErr w:type="spellEnd"/>
             <w:r>
@@ -1045,162 +1124,7 @@
                 <w:sz w:val="20"/>
                 <w:szCs w:val="20"/>
               </w:rPr>
-              <w:t xml:space="preserve"> +79035200384</w:t>
-            </w:r>
-          </w:p>
-          <w:p>
-            <w:pPr>
-              <w:widowControl w:val="0"/>
-              <w:rPr>
-                <w:sz w:val="20"/>
-                <w:szCs w:val="20"/>
-              </w:rPr>
-            </w:pPr>
-            <w:proofErr w:type="spellStart"/>
-            <w:r>
-              <w:rPr>
-                <w:sz w:val="20"/>
-                <w:szCs w:val="20"/>
-              </w:rPr>
-              <w:t>Viber</w:t>
-            </w:r>
-            <w:proofErr w:type="spellEnd"/>
-            <w:r>
-              <w:rPr>
-                <w:sz w:val="20"/>
-                <w:szCs w:val="20"/>
-              </w:rPr>
-              <w:t xml:space="preserve"> +79035200384</w:t>
-            </w:r>
-          </w:p>
-          <w:p>
-            <w:pPr>
-              <w:widowControl w:val="0"/>
-              <w:rPr>
-                <w:sz w:val="20"/>
-                <w:szCs w:val="20"/>
-              </w:rPr>
-            </w:pPr>
-            <w:proofErr w:type="spellStart"/>
-            <w:r>
-              <w:rPr>
-                <w:sz w:val="20"/>
-                <w:szCs w:val="20"/>
-              </w:rPr>
-              <w:t>Skype</w:t>
-            </w:r>
-            <w:proofErr w:type="spellEnd"/>
-            <w:r>
-              <w:rPr>
-                <w:sz w:val="20"/>
-                <w:szCs w:val="20"/>
-              </w:rPr>
-              <w:t xml:space="preserve"> nonsens1977</w:t>
-            </w:r>
-          </w:p>
-          <w:p>
-            <w:pPr>
-              <w:widowControl w:val="0"/>
-              <w:rPr>
-                <w:sz w:val="20"/>
-                <w:szCs w:val="20"/>
-              </w:rPr>
-            </w:pPr>
-          </w:p>
-          <w:p>
-            <w:pPr>
-              <w:widowControl w:val="0"/>
-              <w:rPr>
-                <w:sz w:val="20"/>
-                <w:szCs w:val="20"/>
-              </w:rPr>
-            </w:pPr>
-            <w:r>
-              <w:rPr>
-                <w:sz w:val="20"/>
-                <w:szCs w:val="20"/>
-              </w:rPr>
-              <w:t>Банковские реквизиты для расчетов</w:t>
-            </w:r>
-          </w:p>
-          <w:p>
-            <w:pPr>
-              <w:widowControl w:val="0"/>
-              <w:rPr>
-                <w:sz w:val="20"/>
-                <w:szCs w:val="20"/>
-              </w:rPr>
-            </w:pPr>
-            <w:r>
-              <w:rPr>
-                <w:sz w:val="20"/>
-                <w:szCs w:val="20"/>
-              </w:rPr>
-              <w:t xml:space="preserve">в российских рублях: </w:t>
-            </w:r>
-          </w:p>
-          <w:p>
-            <w:pPr>
-              <w:widowControl w:val="0"/>
-              <w:rPr>
-                <w:sz w:val="20"/>
-                <w:szCs w:val="20"/>
-              </w:rPr>
-            </w:pPr>
-            <w:r>
-              <w:rPr>
-                <w:sz w:val="20"/>
-                <w:szCs w:val="20"/>
-              </w:rPr>
-              <w:t xml:space="preserve">расчетный счет № 40702810738120014478 </w:t>
-            </w:r>
-          </w:p>
-          <w:p>
-            <w:pPr>
-              <w:widowControl w:val="0"/>
-              <w:rPr>
-                <w:sz w:val="20"/>
-                <w:szCs w:val="20"/>
-              </w:rPr>
-            </w:pPr>
-            <w:r>
-              <w:rPr>
-                <w:sz w:val="20"/>
-                <w:szCs w:val="20"/>
-              </w:rPr>
-              <w:t>в ПАО СБЕРБАНК г. Москва</w:t>
-            </w:r>
-          </w:p>
-          <w:p>
-            <w:pPr>
-              <w:widowControl w:val="0"/>
-              <w:rPr>
-                <w:sz w:val="20"/>
-                <w:szCs w:val="20"/>
-              </w:rPr>
-            </w:pPr>
-            <w:r>
-              <w:rPr>
-                <w:sz w:val="20"/>
-                <w:szCs w:val="20"/>
-              </w:rPr>
-              <w:t>к/с № 30101810400000000225</w:t>
-            </w:r>
-          </w:p>
-          <w:p>
-            <w:pPr>
-              <w:widowControl w:val="0"/>
-              <w:rPr>
-                <w:sz w:val="20"/>
-                <w:szCs w:val="20"/>
-              </w:rPr>
-            </w:pPr>
-            <w:r>
-              <w:rPr>
-                <w:sz w:val="20"/>
-                <w:szCs w:val="20"/>
-              </w:rPr>
-              <w:t>БИК 044525225</w:t>
+              <w:t>: +79647668091</w:t>
             </w:r>
           </w:p>
           <w:p>
@@ -1252,6 +1176,173 @@
                 <w:szCs w:val="20"/>
               </w:rPr>
             </w:pPr>
+            <w:r>
+              <w:rPr>
+                <w:sz w:val="20"/>
+                <w:szCs w:val="20"/>
+              </w:rPr>
+              <w:t>Банковские реквизиты для расчетов</w:t>
+            </w:r>
+          </w:p>
+          <w:p>
+            <w:pPr>
+              <w:widowControl w:val="0"/>
+              <w:tabs>
+                <w:tab w:val="left" w:pos="708"/>
+                <w:tab w:val="left" w:pos="1416"/>
+                <w:tab w:val="left" w:pos="2124"/>
+                <w:tab w:val="left" w:pos="2832"/>
+                <w:tab w:val="left" w:pos="3540"/>
+                <w:tab w:val="left" w:pos="4248"/>
+                <w:tab w:val="left" w:pos="4956"/>
+                <w:tab w:val="left" w:pos="5664"/>
+                <w:tab w:val="left" w:pos="6372"/>
+                <w:tab w:val="left" w:pos="7080"/>
+                <w:tab w:val="left" w:pos="7788"/>
+                <w:tab w:val="left" w:pos="8496"/>
+                <w:tab w:val="left" w:pos="8849"/>
+              </w:tabs>
+              <w:jc w:val="left"/>
+              <w:rPr>
+                <w:sz w:val="20"/>
+                <w:szCs w:val="20"/>
+              </w:rPr>
+            </w:pPr>
+            <w:r>
+              <w:rPr>
+                <w:sz w:val="20"/>
+                <w:szCs w:val="20"/>
+              </w:rPr>
+              <w:t xml:space="preserve">в российских рублях: </w:t>
+            </w:r>
+          </w:p>
+          <w:p>
+            <w:pPr>
+              <w:widowControl w:val="0"/>
+              <w:tabs>
+                <w:tab w:val="left" w:pos="708"/>
+                <w:tab w:val="left" w:pos="1416"/>
+                <w:tab w:val="left" w:pos="2124"/>
+                <w:tab w:val="left" w:pos="2832"/>
+                <w:tab w:val="left" w:pos="3540"/>
+                <w:tab w:val="left" w:pos="4248"/>
+                <w:tab w:val="left" w:pos="4956"/>
+                <w:tab w:val="left" w:pos="5664"/>
+                <w:tab w:val="left" w:pos="6372"/>
+                <w:tab w:val="left" w:pos="7080"/>
+                <w:tab w:val="left" w:pos="7788"/>
+                <w:tab w:val="left" w:pos="8496"/>
+                <w:tab w:val="left" w:pos="8849"/>
+              </w:tabs>
+              <w:jc w:val="left"/>
+              <w:rPr>
+                <w:sz w:val="20"/>
+                <w:szCs w:val="20"/>
+              </w:rPr>
+            </w:pPr>
+            <w:r>
+              <w:rPr>
+                <w:sz w:val="20"/>
+                <w:szCs w:val="20"/>
+              </w:rPr>
+              <w:t xml:space="preserve">расчетный счет № 40702810738120014478 </w:t>
+            </w:r>
+          </w:p>
+          <w:p>
+            <w:pPr>
+              <w:widowControl w:val="0"/>
+              <w:tabs>
+                <w:tab w:val="left" w:pos="708"/>
+                <w:tab w:val="left" w:pos="1416"/>
+                <w:tab w:val="left" w:pos="2124"/>
+                <w:tab w:val="left" w:pos="2832"/>
+                <w:tab w:val="left" w:pos="3540"/>
+                <w:tab w:val="left" w:pos="4248"/>
+                <w:tab w:val="left" w:pos="4956"/>
+                <w:tab w:val="left" w:pos="5664"/>
+                <w:tab w:val="left" w:pos="6372"/>
+                <w:tab w:val="left" w:pos="7080"/>
+                <w:tab w:val="left" w:pos="7788"/>
+                <w:tab w:val="left" w:pos="8496"/>
+                <w:tab w:val="left" w:pos="8849"/>
+              </w:tabs>
+              <w:jc w:val="left"/>
+              <w:rPr>
+                <w:sz w:val="20"/>
+                <w:szCs w:val="20"/>
+              </w:rPr>
+            </w:pPr>
+            <w:r>
+              <w:rPr>
+                <w:sz w:val="20"/>
+                <w:szCs w:val="20"/>
+              </w:rPr>
+              <w:t>в ПАО СБЕРБАНК г. Москва</w:t>
+            </w:r>
+          </w:p>
+          <w:p>
+            <w:pPr>
+              <w:widowControl w:val="0"/>
+              <w:tabs>
+                <w:tab w:val="left" w:pos="708"/>
+                <w:tab w:val="left" w:pos="1416"/>
+                <w:tab w:val="left" w:pos="2124"/>
+                <w:tab w:val="left" w:pos="2832"/>
+                <w:tab w:val="left" w:pos="3540"/>
+                <w:tab w:val="left" w:pos="4248"/>
+                <w:tab w:val="left" w:pos="4956"/>
+                <w:tab w:val="left" w:pos="5664"/>
+                <w:tab w:val="left" w:pos="6372"/>
+                <w:tab w:val="left" w:pos="7080"/>
+                <w:tab w:val="left" w:pos="7788"/>
+                <w:tab w:val="left" w:pos="8496"/>
+                <w:tab w:val="left" w:pos="8849"/>
+              </w:tabs>
+              <w:jc w:val="left"/>
+              <w:rPr>
+                <w:sz w:val="20"/>
+                <w:szCs w:val="20"/>
+              </w:rPr>
+            </w:pPr>
+            <w:r>
+              <w:rPr>
+                <w:sz w:val="20"/>
+                <w:szCs w:val="20"/>
+              </w:rPr>
+              <w:t>к/с № 30101810400000000225</w:t>
+            </w:r>
+          </w:p>
+          <w:p>
+            <w:pPr>
+              <w:widowControl w:val="0"/>
+              <w:tabs>
+                <w:tab w:val="left" w:pos="708"/>
+                <w:tab w:val="left" w:pos="1416"/>
+                <w:tab w:val="left" w:pos="2124"/>
+                <w:tab w:val="left" w:pos="2832"/>
+                <w:tab w:val="left" w:pos="3540"/>
+                <w:tab w:val="left" w:pos="4248"/>
+                <w:tab w:val="left" w:pos="4956"/>
+                <w:tab w:val="left" w:pos="5664"/>
+                <w:tab w:val="left" w:pos="6372"/>
+                <w:tab w:val="left" w:pos="7080"/>
+                <w:tab w:val="left" w:pos="7788"/>
+                <w:tab w:val="left" w:pos="8496"/>
+                <w:tab w:val="left" w:pos="8849"/>
+              </w:tabs>
+              <w:jc w:val="left"/>
+              <w:rPr>
+                <w:sz w:val="20"/>
+                <w:szCs w:val="20"/>
+              </w:rPr>
+            </w:pPr>
+            <w:r>
+              <w:rPr>
+                <w:sz w:val="20"/>
+                <w:szCs w:val="20"/>
+              </w:rPr>
+              <w:t>БИК 044525225</w:t>
+            </w:r>
           </w:p>
           <w:p>
             <w:pPr>
@@ -1302,6 +1393,13 @@
                 <w:szCs w:val="20"/>
               </w:rPr>
             </w:pPr>
+            <w:r>
+              <w:rPr>
+                <w:sz w:val="20"/>
+                <w:szCs w:val="20"/>
+              </w:rPr>
+              <w:t>Генеральный директор</w:t>
+            </w:r>
           </w:p>
           <w:p>
             <w:pPr>
@@ -1316,7 +1414,7 @@
                 <w:sz w:val="20"/>
                 <w:szCs w:val="20"/>
               </w:rPr>
-              <w:t>Генеральный директор</w:t>
+              <w:t>___________________ Михайлов Д. С.</w:t>
             </w:r>
           </w:p>
           <w:p>
@@ -1327,36 +1425,6 @@
                 <w:szCs w:val="20"/>
               </w:rPr>
             </w:pPr>
-          </w:p>
-          <w:p>
-            <w:pPr>
-              <w:widowControl w:val="0"/>
-              <w:rPr>
-                <w:sz w:val="20"/>
-                <w:szCs w:val="20"/>
-              </w:rPr>
-            </w:pPr>
-            <w:r>
-              <w:rPr>
-                <w:sz w:val="20"/>
-                <w:szCs w:val="20"/>
-              </w:rPr>
-              <w:t>___________________ Михайлов Д. С.</w:t>
-            </w:r>
-          </w:p>
-          <w:p>
-            <w:pPr>
-              <w:widowControl w:val="0"/>
-              <w:rPr>
-                <w:sz w:val="20"/>
-                <w:szCs w:val="20"/>
-              </w:rPr>
-            </w:pPr>
-          </w:p>
-          <w:p>
-            <w:pPr>
-              <w:widowControl w:val="0"/>
-            </w:pPr>
             <w:r>
               <w:rPr>
                 <w:sz w:val="20"/>
@@ -1368,7 +1436,7 @@
         </w:tc>
         <w:tc>
           <w:tcPr>
-            <w:tcW w:w="4944" w:type="dxa"/>
+            <w:tcW w:w="4967" w:type="dxa"/>
             <w:shd w:val="clear" w:color="auto" w:fill="auto"/>
           </w:tcPr>
           <w:p>
@@ -1397,53 +1465,46 @@
               <w:jc w:val="left"/>
               <w:rPr>
                 <w:sz w:val="20"/>
+                <w:szCs w:val="20"/>
               </w:rPr>
             </w:pPr>
             <w:r>
               <w:rPr>
                 <w:sz w:val="20"/>
-              </w:rPr>
-              <w:t>{</w:t>
-            </w:r>
-            <w:proofErr w:type="spellStart"/>
-            <w:r>
-              <w:rPr>
-                <w:sz w:val="20"/>
-                <w:lang w:val="en-US"/>
-              </w:rPr>
-              <w:t>fio</w:t>
-            </w:r>
-            <w:proofErr w:type="spellEnd"/>
-            <w:r>
-              <w:rPr>
-                <w:sz w:val="20"/>
-              </w:rPr>
-              <w:t>}</w:t>
+                <w:szCs w:val="20"/>
+              </w:rPr>
+              <w:t>Гражданин Республики Беларусь</w:t>
             </w:r>
           </w:p>
           <w:p>
             <w:pPr>
               <w:jc w:val="left"/>
               <w:rPr>
-                <w:highlight w:val="green"/>
+                <w:sz w:val="20"/>
+                <w:szCs w:val="20"/>
               </w:rPr>
             </w:pPr>
             <w:r>
               <w:rPr>
                 <w:sz w:val="20"/>
-              </w:rPr>
-              <w:t>Адрес регистрации и почтовый адрес в целях настоящего Договора: {</w:t>
-            </w:r>
-            <w:r>
-              <w:rPr>
-                <w:sz w:val="20"/>
+                <w:szCs w:val="20"/>
+              </w:rPr>
+              <w:t>{</w:t>
+            </w:r>
+            <w:proofErr w:type="spellStart"/>
+            <w:r>
+              <w:rPr>
+                <w:sz w:val="20"/>
+                <w:szCs w:val="20"/>
                 <w:lang w:val="en-US"/>
               </w:rPr>
-              <w:t>address</w:t>
-            </w:r>
-            <w:r>
-              <w:rPr>
-                <w:sz w:val="20"/>
+              <w:t>fio</w:t>
+            </w:r>
+            <w:proofErr w:type="spellEnd"/>
+            <w:r>
+              <w:rPr>
+                <w:sz w:val="20"/>
+                <w:szCs w:val="20"/>
               </w:rPr>
               <w:t>}</w:t>
             </w:r>
@@ -1453,21 +1514,31 @@
               <w:jc w:val="left"/>
               <w:rPr>
                 <w:sz w:val="20"/>
+                <w:szCs w:val="20"/>
+                <w:highlight w:val="green"/>
+              </w:rPr>
+            </w:pPr>
+            <w:r>
+              <w:rPr>
+                <w:sz w:val="20"/>
+                <w:szCs w:val="20"/>
+              </w:rPr>
+              <w:t>Адрес: {</w:t>
+            </w:r>
+            <w:r>
+              <w:rPr>
+                <w:sz w:val="20"/>
+                <w:szCs w:val="20"/>
                 <w:lang w:val="en-US"/>
               </w:rPr>
-            </w:pPr>
-            <w:r>
-              <w:rPr>
-                <w:sz w:val="20"/>
-              </w:rPr>
-              <w:t>Тел</w:t>
-            </w:r>
-            <w:r>
-              <w:rPr>
-                <w:sz w:val="20"/>
-                <w:lang w:val="en-US"/>
-              </w:rPr>
-              <w:t>. {phone}</w:t>
+              <w:t>address</w:t>
+            </w:r>
+            <w:r>
+              <w:rPr>
+                <w:sz w:val="20"/>
+                <w:szCs w:val="20"/>
+              </w:rPr>
+              <w:t>}</w:t>
             </w:r>
           </w:p>
           <w:p>
@@ -1475,15 +1546,82 @@
               <w:jc w:val="left"/>
               <w:rPr>
                 <w:sz w:val="20"/>
+                <w:szCs w:val="20"/>
+              </w:rPr>
+            </w:pPr>
+            <w:r>
+              <w:rPr>
+                <w:sz w:val="20"/>
+                <w:szCs w:val="20"/>
+              </w:rPr>
+              <w:t>Тел. {</w:t>
+            </w:r>
+            <w:r>
+              <w:rPr>
+                <w:sz w:val="20"/>
+                <w:szCs w:val="20"/>
                 <w:lang w:val="en-US"/>
               </w:rPr>
-            </w:pPr>
-            <w:r>
-              <w:rPr>
-                <w:sz w:val="20"/>
+              <w:t>phone</w:t>
+            </w:r>
+            <w:r>
+              <w:rPr>
+                <w:sz w:val="20"/>
+                <w:szCs w:val="20"/>
+              </w:rPr>
+              <w:t>}</w:t>
+            </w:r>
+            <w:r>
+              <w:rPr>
+                <w:sz w:val="20"/>
+                <w:szCs w:val="20"/>
+              </w:rPr>
+              <w:t xml:space="preserve">, </w:t>
+            </w:r>
+            <w:r>
+              <w:rPr>
+                <w:sz w:val="20"/>
+                <w:szCs w:val="20"/>
                 <w:lang w:val="en-US"/>
               </w:rPr>
-              <w:t>E-mail {email}</w:t>
+              <w:t>E</w:t>
+            </w:r>
+            <w:r>
+              <w:rPr>
+                <w:sz w:val="20"/>
+                <w:szCs w:val="20"/>
+              </w:rPr>
+              <w:t>-</w:t>
+            </w:r>
+            <w:r>
+              <w:rPr>
+                <w:sz w:val="20"/>
+                <w:szCs w:val="20"/>
+                <w:lang w:val="en-US"/>
+              </w:rPr>
+              <w:t>mail</w:t>
+            </w:r>
+            <w:r>
+              <w:rPr>
+                <w:sz w:val="20"/>
+                <w:szCs w:val="20"/>
+              </w:rPr>
+              <w:t xml:space="preserve"> {</w:t>
+            </w:r>
+            <w:r>
+              <w:rPr>
+                <w:sz w:val="20"/>
+                <w:szCs w:val="20"/>
+                <w:lang w:val="en-US"/>
+              </w:rPr>
+              <w:t>email</w:t>
+            </w:r>
+            <w:r>
+              <w:rPr>
+                <w:sz w:val="20"/>
+                <w:szCs w:val="20"/>
+              </w:rPr>
+              <w:t>}</w:t>
             </w:r>
           </w:p>
           <w:p>
@@ -1491,47 +1629,38 @@
               <w:jc w:val="left"/>
               <w:rPr>
                 <w:sz w:val="20"/>
+                <w:szCs w:val="20"/>
+              </w:rPr>
+            </w:pPr>
+            <w:r>
+              <w:rPr>
+                <w:sz w:val="20"/>
+                <w:szCs w:val="20"/>
+                <w:lang w:val="en-GB"/>
+              </w:rPr>
+              <w:t>Telegram</w:t>
+            </w:r>
+            <w:r>
+              <w:rPr>
+                <w:sz w:val="20"/>
+                <w:szCs w:val="20"/>
+              </w:rPr>
+              <w:t xml:space="preserve"> {</w:t>
+            </w:r>
+            <w:r>
+              <w:rPr>
+                <w:sz w:val="20"/>
+                <w:szCs w:val="20"/>
                 <w:lang w:val="en-US"/>
               </w:rPr>
-            </w:pPr>
-            <w:r>
-              <w:rPr>
-                <w:sz w:val="20"/>
-                <w:lang w:val="en-US"/>
-              </w:rPr>
-              <w:t>WhatsApp {phone}</w:t>
-            </w:r>
-          </w:p>
-          <w:p>
-            <w:pPr>
-              <w:jc w:val="left"/>
-              <w:rPr>
-                <w:sz w:val="20"/>
-                <w:lang w:val="en-US"/>
-              </w:rPr>
-            </w:pPr>
-            <w:r>
-              <w:rPr>
-                <w:sz w:val="20"/>
-                <w:lang w:val="en-US"/>
-              </w:rPr>
-              <w:t>Viber {phone}</w:t>
-            </w:r>
-          </w:p>
-          <w:p>
-            <w:pPr>
-              <w:jc w:val="left"/>
-              <w:rPr>
-                <w:sz w:val="20"/>
-                <w:lang w:val="en-US"/>
-              </w:rPr>
-            </w:pPr>
-            <w:r>
-              <w:rPr>
-                <w:sz w:val="20"/>
-                <w:lang w:val="en-US"/>
-              </w:rPr>
-              <w:t>Skype {skype}</w:t>
+              <w:t>phone</w:t>
+            </w:r>
+            <w:r>
+              <w:rPr>
+                <w:sz w:val="20"/>
+                <w:szCs w:val="20"/>
+              </w:rPr>
+              <w:t>}</w:t>
             </w:r>
           </w:p>
           <w:p>
@@ -1542,7 +1671,6 @@
                 <w:sz w:val="20"/>
                 <w:szCs w:val="20"/>
                 <w:highlight w:val="green"/>
-                <w:lang w:val="en-US"/>
               </w:rPr>
             </w:pPr>
           </w:p>
@@ -1551,11 +1679,13 @@
               <w:jc w:val="left"/>
               <w:rPr>
                 <w:sz w:val="20"/>
+                <w:szCs w:val="20"/>
               </w:rPr>
             </w:pPr>
             <w:r>
               <w:rPr>
                 <w:sz w:val="20"/>
+                <w:szCs w:val="20"/>
               </w:rPr>
               <w:t>Банковские реквизиты для расчетов</w:t>
             </w:r>
@@ -1565,11 +1695,13 @@
               <w:jc w:val="left"/>
               <w:rPr>
                 <w:sz w:val="20"/>
+                <w:szCs w:val="20"/>
               </w:rPr>
             </w:pPr>
             <w:r>
               <w:rPr>
                 <w:sz w:val="20"/>
+                <w:szCs w:val="20"/>
               </w:rPr>
               <w:t xml:space="preserve">в российских рублях: </w:t>
             </w:r>
@@ -1577,10 +1709,15 @@
           <w:p>
             <w:pPr>
               <w:jc w:val="left"/>
+              <w:rPr>
+                <w:sz w:val="20"/>
+                <w:szCs w:val="20"/>
+              </w:rPr>
             </w:pPr>
             <w:r>
               <w:rPr>
                 <w:sz w:val="20"/>
+                <w:szCs w:val="20"/>
               </w:rPr>
               <w:t>Банк-корреспондент: {</w:t>
             </w:r>
@@ -1588,6 +1725,7 @@
             <w:r>
               <w:rPr>
                 <w:sz w:val="20"/>
+                <w:szCs w:val="20"/>
                 <w:lang w:val="en-US"/>
               </w:rPr>
               <w:t>corrBank</w:t>
@@ -1596,26 +1734,23 @@
             <w:r>
               <w:rPr>
                 <w:sz w:val="20"/>
+                <w:szCs w:val="20"/>
               </w:rPr>
               <w:t>}</w:t>
             </w:r>
             <w:r>
               <w:rPr>
                 <w:sz w:val="20"/>
+                <w:szCs w:val="20"/>
               </w:rPr>
               <w:br/>
-              <w:t xml:space="preserve">БИК </w:t>
-            </w:r>
-            <w:r>
-              <w:rPr>
-                <w:sz w:val="20"/>
-              </w:rPr>
-              <w:t>{</w:t>
+              <w:t>БИК {</w:t>
             </w:r>
             <w:proofErr w:type="spellStart"/>
             <w:r>
               <w:rPr>
                 <w:sz w:val="20"/>
+                <w:szCs w:val="20"/>
                 <w:lang w:val="en-US"/>
               </w:rPr>
               <w:t>corrBankBIC</w:t>
@@ -1624,25 +1759,15 @@
             <w:r>
               <w:rPr>
                 <w:sz w:val="20"/>
-              </w:rPr>
-              <w:t xml:space="preserve">} </w:t>
-            </w:r>
-            <w:r>
-              <w:rPr>
-                <w:sz w:val="20"/>
-              </w:rPr>
-              <w:t xml:space="preserve">ИНН </w:t>
-            </w:r>
-            <w:r>
-              <w:rPr>
-                <w:sz w:val="20"/>
-              </w:rPr>
-              <w:t>{</w:t>
+                <w:szCs w:val="20"/>
+              </w:rPr>
+              <w:t>} ИНН {</w:t>
             </w:r>
             <w:proofErr w:type="spellStart"/>
             <w:r>
               <w:rPr>
                 <w:sz w:val="20"/>
+                <w:szCs w:val="20"/>
                 <w:lang w:val="en-US"/>
               </w:rPr>
               <w:t>corrBankINN</w:t>
@@ -1651,12 +1776,14 @@
             <w:r>
               <w:rPr>
                 <w:sz w:val="20"/>
+                <w:szCs w:val="20"/>
               </w:rPr>
               <w:t>}</w:t>
             </w:r>
             <w:r>
               <w:rPr>
                 <w:sz w:val="20"/>
+                <w:szCs w:val="20"/>
               </w:rPr>
               <w:br/>
             </w:r>
@@ -1691,10 +1818,15 @@
           <w:p>
             <w:pPr>
               <w:jc w:val="left"/>
+              <w:rPr>
+                <w:sz w:val="20"/>
+                <w:szCs w:val="20"/>
+              </w:rPr>
             </w:pPr>
             <w:r>
               <w:rPr>
                 <w:sz w:val="20"/>
+                <w:szCs w:val="20"/>
               </w:rPr>
               <w:t>Банк получателя: {</w:t>
             </w:r>
@@ -1702,6 +1834,7 @@
             <w:r>
               <w:rPr>
                 <w:sz w:val="20"/>
+                <w:szCs w:val="20"/>
                 <w:lang w:val="en-US"/>
               </w:rPr>
               <w:t>recipientBank</w:t>
@@ -1710,18 +1843,21 @@
             <w:r>
               <w:rPr>
                 <w:sz w:val="20"/>
+                <w:szCs w:val="20"/>
               </w:rPr>
               <w:t>}</w:t>
             </w:r>
             <w:r>
               <w:rPr>
                 <w:sz w:val="20"/>
+                <w:szCs w:val="20"/>
               </w:rPr>
               <w:br/>
             </w:r>
             <w:r>
               <w:rPr>
                 <w:sz w:val="20"/>
+                <w:szCs w:val="20"/>
                 <w:lang w:val="en-US"/>
               </w:rPr>
               <w:t>S</w:t>
@@ -1729,12 +1865,14 @@
             <w:r>
               <w:rPr>
                 <w:sz w:val="20"/>
+                <w:szCs w:val="20"/>
               </w:rPr>
               <w:t>.</w:t>
             </w:r>
             <w:r>
               <w:rPr>
                 <w:sz w:val="20"/>
+                <w:szCs w:val="20"/>
                 <w:lang w:val="en-US"/>
               </w:rPr>
               <w:t>W</w:t>
@@ -1742,12 +1880,14 @@
             <w:r>
               <w:rPr>
                 <w:sz w:val="20"/>
+                <w:szCs w:val="20"/>
               </w:rPr>
               <w:t>.</w:t>
             </w:r>
             <w:r>
               <w:rPr>
                 <w:sz w:val="20"/>
+                <w:szCs w:val="20"/>
                 <w:lang w:val="en-US"/>
               </w:rPr>
               <w:t>I</w:t>
@@ -1755,12 +1895,14 @@
             <w:r>
               <w:rPr>
                 <w:sz w:val="20"/>
+                <w:szCs w:val="20"/>
               </w:rPr>
               <w:t>.</w:t>
             </w:r>
             <w:r>
               <w:rPr>
                 <w:sz w:val="20"/>
+                <w:szCs w:val="20"/>
                 <w:lang w:val="en-US"/>
               </w:rPr>
               <w:t>F</w:t>
@@ -1768,12 +1910,14 @@
             <w:r>
               <w:rPr>
                 <w:sz w:val="20"/>
+                <w:szCs w:val="20"/>
               </w:rPr>
               <w:t>.</w:t>
             </w:r>
             <w:r>
               <w:rPr>
                 <w:sz w:val="20"/>
+                <w:szCs w:val="20"/>
                 <w:lang w:val="en-US"/>
               </w:rPr>
               <w:t>T</w:t>
@@ -1781,6 +1925,7 @@
             <w:r>
               <w:rPr>
                 <w:sz w:val="20"/>
+                <w:szCs w:val="20"/>
               </w:rPr>
               <w:t>. {</w:t>
             </w:r>
@@ -1788,6 +1933,7 @@
             <w:r>
               <w:rPr>
                 <w:sz w:val="20"/>
+                <w:szCs w:val="20"/>
                 <w:lang w:val="en-US"/>
               </w:rPr>
               <w:t>recipientBankSWIFT</w:t>
@@ -1796,31 +1942,23 @@
             <w:r>
               <w:rPr>
                 <w:sz w:val="20"/>
+                <w:szCs w:val="20"/>
               </w:rPr>
               <w:t>}</w:t>
             </w:r>
             <w:r>
               <w:rPr>
                 <w:sz w:val="20"/>
+                <w:szCs w:val="20"/>
               </w:rPr>
               <w:br/>
-            </w:r>
-            <w:r>
-              <w:rPr>
-                <w:sz w:val="20"/>
-              </w:rPr>
-              <w:t xml:space="preserve">Счет </w:t>
-            </w:r>
-            <w:r>
-              <w:rPr>
-                <w:sz w:val="20"/>
-              </w:rPr>
-              <w:t>{</w:t>
+              <w:t>Счет {</w:t>
             </w:r>
             <w:proofErr w:type="spellStart"/>
             <w:r>
               <w:rPr>
                 <w:sz w:val="20"/>
+                <w:szCs w:val="20"/>
                 <w:lang w:val="en-US"/>
               </w:rPr>
               <w:t>recipientBankAccount</w:t>
@@ -1829,30 +1967,22 @@
             <w:r>
               <w:rPr>
                 <w:sz w:val="20"/>
+                <w:szCs w:val="20"/>
               </w:rPr>
               <w:t>}</w:t>
             </w:r>
             <w:r>
               <w:rPr>
                 <w:sz w:val="20"/>
+                <w:szCs w:val="20"/>
               </w:rPr>
               <w:br/>
-            </w:r>
-            <w:r>
-              <w:rPr>
-                <w:sz w:val="20"/>
-              </w:rPr>
-              <w:t xml:space="preserve">Получатель </w:t>
-            </w:r>
-            <w:r>
-              <w:rPr>
-                <w:sz w:val="20"/>
-              </w:rPr>
-              <w:t>{</w:t>
-            </w:r>
-            <w:r>
-              <w:rPr>
-                <w:sz w:val="20"/>
+              <w:t>Получатель {</w:t>
+            </w:r>
+            <w:r>
+              <w:rPr>
+                <w:sz w:val="20"/>
+                <w:szCs w:val="20"/>
                 <w:lang w:val="en-US"/>
               </w:rPr>
               <w:t>recipient</w:t>
@@ -1860,6 +1990,7 @@
             <w:r>
               <w:rPr>
                 <w:sz w:val="20"/>
+                <w:szCs w:val="20"/>
               </w:rPr>
               <w:t>}</w:t>
             </w:r>
@@ -1869,15 +2000,8 @@
               <w:pStyle w:val="a7"/>
               <w:spacing w:before="0" w:after="0"/>
               <w:rPr>
-                <w:highlight w:val="green"/>
-              </w:rPr>
-            </w:pPr>
-          </w:p>
-          <w:p>
-            <w:pPr>
-              <w:pStyle w:val="a7"/>
-              <w:spacing w:before="0" w:after="0"/>
-              <w:rPr>
+                <w:sz w:val="20"/>
+                <w:szCs w:val="20"/>
                 <w:highlight w:val="green"/>
               </w:rPr>
             </w:pPr>
@@ -1887,6 +2011,8 @@
               <w:widowControl w:val="0"/>
               <w:jc w:val="left"/>
               <w:rPr>
+                <w:sz w:val="20"/>
+                <w:szCs w:val="20"/>
                 <w:lang w:val="en-US"/>
               </w:rPr>
             </w:pPr>
@@ -1927,14 +2053,15 @@
     <w:p>
       <w:pPr>
         <w:widowControl w:val="0"/>
-        <w:jc w:val="center"/>
+        <w:rPr>
+          <w:sz w:val="20"/>
+          <w:szCs w:val="20"/>
+        </w:rPr>
       </w:pPr>
     </w:p>
     <w:sectPr>
-      <w:headerReference w:type="default" r:id="rId6"/>
-      <w:footerReference w:type="default" r:id="rId7"/>
       <w:pgSz w:w="11906" w:h="16838"/>
-      <w:pgMar w:top="1134" w:right="991" w:bottom="1134" w:left="1276" w:header="708" w:footer="708" w:gutter="0"/>
+      <w:pgMar w:top="568" w:right="566" w:bottom="284" w:left="1276" w:header="424" w:footer="708" w:gutter="0"/>
       <w:pgNumType w:start="1"/>
       <w:cols w:space="720"/>
       <w:formProt w:val="0"/>
@@ -1945,7 +2072,7 @@
 </file>
 
 <file path=word/endnotes.xml><?xml version="1.0" encoding="utf-8"?>
-<w:endnotes xmlns:wpc="http://schemas.microsoft.com/office/word/2010/wordprocessingCanvas" xmlns:cx="http://schemas.microsoft.com/office/drawing/2014/chartex" xmlns:cx1="http://schemas.microsoft.com/office/drawing/2015/9/8/chartex" xmlns:mc="http://schemas.openxmlformats.org/markup-compatibility/2006" xmlns:o="urn:schemas-microsoft-com:office:office" xmlns:r="http://schemas.openxmlformats.org/officeDocument/2006/relationships" xmlns:m="http://schemas.openxmlformats.org/officeDocument/2006/math" xmlns:v="urn:schemas-microsoft-com:vml" xmlns:wp14="http://schemas.microsoft.com/office/word/2010/wordprocessingDrawing" xmlns:wp="http://schemas.openxmlformats.org/drawingml/2006/wordprocessingDrawing" xmlns:w10="urn:schemas-microsoft-com:office:word" xmlns:w="http://schemas.openxmlformats.org/wordprocessingml/2006/main" xmlns:w14="http://schemas.microsoft.com/office/word/2010/wordml" xmlns:w15="http://schemas.microsoft.com/office/word/2012/wordml" xmlns:w16se="http://schemas.microsoft.com/office/word/2015/wordml/symex" xmlns:wpg="http://schemas.microsoft.com/office/word/2010/wordprocessingGroup" xmlns:wpi="http://schemas.microsoft.com/office/word/2010/wordprocessingInk" xmlns:wne="http://schemas.microsoft.com/office/word/2006/wordml" xmlns:wps="http://schemas.microsoft.com/office/word/2010/wordprocessingShape" mc:Ignorable="w14 w15 w16se wp14">
+<w:endnotes xmlns:wpc="http://schemas.microsoft.com/office/word/2010/wordprocessingCanvas" xmlns:cx="http://schemas.microsoft.com/office/drawing/2014/chartex" xmlns:cx1="http://schemas.microsoft.com/office/drawing/2015/9/8/chartex" xmlns:cx2="http://schemas.microsoft.com/office/drawing/2015/10/21/chartex" xmlns:cx3="http://schemas.microsoft.com/office/drawing/2016/5/9/chartex" xmlns:cx4="http://schemas.microsoft.com/office/drawing/2016/5/10/chartex" xmlns:cx5="http://schemas.microsoft.com/office/drawing/2016/5/11/chartex" xmlns:cx6="http://schemas.microsoft.com/office/drawing/2016/5/12/chartex" xmlns:cx7="http://schemas.microsoft.com/office/drawing/2016/5/13/chartex" xmlns:cx8="http://schemas.microsoft.com/office/drawing/2016/5/14/chartex" xmlns:mc="http://schemas.openxmlformats.org/markup-compatibility/2006" xmlns:aink="http://schemas.microsoft.com/office/drawing/2016/ink" xmlns:am3d="http://schemas.microsoft.com/office/drawing/2017/model3d" xmlns:o="urn:schemas-microsoft-com:office:office" xmlns:oel="http://schemas.microsoft.com/office/2019/extlst" xmlns:r="http://schemas.openxmlformats.org/officeDocument/2006/relationships" xmlns:m="http://schemas.openxmlformats.org/officeDocument/2006/math" xmlns:v="urn:schemas-microsoft-com:vml" xmlns:wp14="http://schemas.microsoft.com/office/word/2010/wordprocessingDrawing" xmlns:wp="http://schemas.openxmlformats.org/drawingml/2006/wordprocessingDrawing" xmlns:w10="urn:schemas-microsoft-com:office:word" xmlns:w="http://schemas.openxmlformats.org/wordprocessingml/2006/main" xmlns:w14="http://schemas.microsoft.com/office/word/2010/wordml" xmlns:w15="http://schemas.microsoft.com/office/word/2012/wordml" xmlns:w16cex="http://schemas.microsoft.com/office/word/2018/wordml/cex" xmlns:w16cid="http://schemas.microsoft.com/office/word/2016/wordml/cid" xmlns:w16="http://schemas.microsoft.com/office/word/2018/wordml" xmlns:w16sdtdh="http://schemas.microsoft.com/office/word/2020/wordml/sdtdatahash" xmlns:w16se="http://schemas.microsoft.com/office/word/2015/wordml/symex" xmlns:wpg="http://schemas.microsoft.com/office/word/2010/wordprocessingGroup" xmlns:wpi="http://schemas.microsoft.com/office/word/2010/wordprocessingInk" xmlns:wne="http://schemas.microsoft.com/office/word/2006/wordml" xmlns:wps="http://schemas.microsoft.com/office/word/2010/wordprocessingShape" mc:Ignorable="w14 w15 w16se w16cid w16 w16cex w16sdtdh wp14">
   <w:endnote w:type="separator" w:id="-1">
     <w:p>
       <w:r>
@@ -1963,18 +2090,8 @@
 </w:endnotes>
 </file>
 
-<file path=word/footer1.xml><?xml version="1.0" encoding="utf-8"?>
-<w:ftr xmlns:wpc="http://schemas.microsoft.com/office/word/2010/wordprocessingCanvas" xmlns:cx="http://schemas.microsoft.com/office/drawing/2014/chartex" xmlns:cx1="http://schemas.microsoft.com/office/drawing/2015/9/8/chartex" xmlns:mc="http://schemas.openxmlformats.org/markup-compatibility/2006" xmlns:o="urn:schemas-microsoft-com:office:office" xmlns:r="http://schemas.openxmlformats.org/officeDocument/2006/relationships" xmlns:m="http://schemas.openxmlformats.org/officeDocument/2006/math" xmlns:v="urn:schemas-microsoft-com:vml" xmlns:wp14="http://schemas.microsoft.com/office/word/2010/wordprocessingDrawing" xmlns:wp="http://schemas.openxmlformats.org/drawingml/2006/wordprocessingDrawing" xmlns:w10="urn:schemas-microsoft-com:office:word" xmlns:w="http://schemas.openxmlformats.org/wordprocessingml/2006/main" xmlns:w14="http://schemas.microsoft.com/office/word/2010/wordml" xmlns:w15="http://schemas.microsoft.com/office/word/2012/wordml" xmlns:w16se="http://schemas.microsoft.com/office/word/2015/wordml/symex" xmlns:wpg="http://schemas.microsoft.com/office/word/2010/wordprocessingGroup" xmlns:wpi="http://schemas.microsoft.com/office/word/2010/wordprocessingInk" xmlns:wne="http://schemas.microsoft.com/office/word/2006/wordml" xmlns:wps="http://schemas.microsoft.com/office/word/2010/wordprocessingShape" mc:Ignorable="w14 w15 w16se wp14">
-  <w:p>
-    <w:pPr>
-      <w:pStyle w:val="a6"/>
-    </w:pPr>
-  </w:p>
-</w:ftr>
-</file>
-
 <file path=word/footnotes.xml><?xml version="1.0" encoding="utf-8"?>
-<w:footnotes xmlns:wpc="http://schemas.microsoft.com/office/word/2010/wordprocessingCanvas" xmlns:cx="http://schemas.microsoft.com/office/drawing/2014/chartex" xmlns:cx1="http://schemas.microsoft.com/office/drawing/2015/9/8/chartex" xmlns:mc="http://schemas.openxmlformats.org/markup-compatibility/2006" xmlns:o="urn:schemas-microsoft-com:office:office" xmlns:r="http://schemas.openxmlformats.org/officeDocument/2006/relationships" xmlns:m="http://schemas.openxmlformats.org/officeDocument/2006/math" xmlns:v="urn:schemas-microsoft-com:vml" xmlns:wp14="http://schemas.microsoft.com/office/word/2010/wordprocessingDrawing" xmlns:wp="http://schemas.openxmlformats.org/drawingml/2006/wordprocessingDrawing" xmlns:w10="urn:schemas-microsoft-com:office:word" xmlns:w="http://schemas.openxmlformats.org/wordprocessingml/2006/main" xmlns:w14="http://schemas.microsoft.com/office/word/2010/wordml" xmlns:w15="http://schemas.microsoft.com/office/word/2012/wordml" xmlns:w16se="http://schemas.microsoft.com/office/word/2015/wordml/symex" xmlns:wpg="http://schemas.microsoft.com/office/word/2010/wordprocessingGroup" xmlns:wpi="http://schemas.microsoft.com/office/word/2010/wordprocessingInk" xmlns:wne="http://schemas.microsoft.com/office/word/2006/wordml" xmlns:wps="http://schemas.microsoft.com/office/word/2010/wordprocessingShape" mc:Ignorable="w14 w15 w16se wp14">
+<w:footnotes xmlns:wpc="http://schemas.microsoft.com/office/word/2010/wordprocessingCanvas" xmlns:cx="http://schemas.microsoft.com/office/drawing/2014/chartex" xmlns:cx1="http://schemas.microsoft.com/office/drawing/2015/9/8/chartex" xmlns:cx2="http://schemas.microsoft.com/office/drawing/2015/10/21/chartex" xmlns:cx3="http://schemas.microsoft.com/office/drawing/2016/5/9/chartex" xmlns:cx4="http://schemas.microsoft.com/office/drawing/2016/5/10/chartex" xmlns:cx5="http://schemas.microsoft.com/office/drawing/2016/5/11/chartex" xmlns:cx6="http://schemas.microsoft.com/office/drawing/2016/5/12/chartex" xmlns:cx7="http://schemas.microsoft.com/office/drawing/2016/5/13/chartex" xmlns:cx8="http://schemas.microsoft.com/office/drawing/2016/5/14/chartex" xmlns:mc="http://schemas.openxmlformats.org/markup-compatibility/2006" xmlns:aink="http://schemas.microsoft.com/office/drawing/2016/ink" xmlns:am3d="http://schemas.microsoft.com/office/drawing/2017/model3d" xmlns:o="urn:schemas-microsoft-com:office:office" xmlns:oel="http://schemas.microsoft.com/office/2019/extlst" xmlns:r="http://schemas.openxmlformats.org/officeDocument/2006/relationships" xmlns:m="http://schemas.openxmlformats.org/officeDocument/2006/math" xmlns:v="urn:schemas-microsoft-com:vml" xmlns:wp14="http://schemas.microsoft.com/office/word/2010/wordprocessingDrawing" xmlns:wp="http://schemas.openxmlformats.org/drawingml/2006/wordprocessingDrawing" xmlns:w10="urn:schemas-microsoft-com:office:word" xmlns:w="http://schemas.openxmlformats.org/wordprocessingml/2006/main" xmlns:w14="http://schemas.microsoft.com/office/word/2010/wordml" xmlns:w15="http://schemas.microsoft.com/office/word/2012/wordml" xmlns:w16cex="http://schemas.microsoft.com/office/word/2018/wordml/cex" xmlns:w16cid="http://schemas.microsoft.com/office/word/2016/wordml/cid" xmlns:w16="http://schemas.microsoft.com/office/word/2018/wordml" xmlns:w16sdtdh="http://schemas.microsoft.com/office/word/2020/wordml/sdtdatahash" xmlns:w16se="http://schemas.microsoft.com/office/word/2015/wordml/symex" xmlns:wpg="http://schemas.microsoft.com/office/word/2010/wordprocessingGroup" xmlns:wpi="http://schemas.microsoft.com/office/word/2010/wordprocessingInk" xmlns:wne="http://schemas.microsoft.com/office/word/2006/wordml" xmlns:wps="http://schemas.microsoft.com/office/word/2010/wordprocessingShape" mc:Ignorable="w14 w15 w16se w16cid w16 w16cex w16sdtdh wp14">
   <w:footnote w:type="separator" w:id="-1">
     <w:p>
       <w:r>
@@ -1992,18 +2109,8 @@
 </w:footnotes>
 </file>
 
-<file path=word/header1.xml><?xml version="1.0" encoding="utf-8"?>
-<w:hdr xmlns:wpc="http://schemas.microsoft.com/office/word/2010/wordprocessingCanvas" xmlns:cx="http://schemas.microsoft.com/office/drawing/2014/chartex" xmlns:cx1="http://schemas.microsoft.com/office/drawing/2015/9/8/chartex" xmlns:mc="http://schemas.openxmlformats.org/markup-compatibility/2006" xmlns:o="urn:schemas-microsoft-com:office:office" xmlns:r="http://schemas.openxmlformats.org/officeDocument/2006/relationships" xmlns:m="http://schemas.openxmlformats.org/officeDocument/2006/math" xmlns:v="urn:schemas-microsoft-com:vml" xmlns:wp14="http://schemas.microsoft.com/office/word/2010/wordprocessingDrawing" xmlns:wp="http://schemas.openxmlformats.org/drawingml/2006/wordprocessingDrawing" xmlns:w10="urn:schemas-microsoft-com:office:word" xmlns:w="http://schemas.openxmlformats.org/wordprocessingml/2006/main" xmlns:w14="http://schemas.microsoft.com/office/word/2010/wordml" xmlns:w15="http://schemas.microsoft.com/office/word/2012/wordml" xmlns:w16se="http://schemas.microsoft.com/office/word/2015/wordml/symex" xmlns:wpg="http://schemas.microsoft.com/office/word/2010/wordprocessingGroup" xmlns:wpi="http://schemas.microsoft.com/office/word/2010/wordprocessingInk" xmlns:wne="http://schemas.microsoft.com/office/word/2006/wordml" xmlns:wps="http://schemas.microsoft.com/office/word/2010/wordprocessingShape" mc:Ignorable="w14 w15 w16se wp14">
-  <w:p>
-    <w:pPr>
-      <w:pStyle w:val="a6"/>
-    </w:pPr>
-  </w:p>
-</w:hdr>
-</file>
-
 <file path=word/styles.xml><?xml version="1.0" encoding="utf-8"?>
-<w:styles xmlns:mc="http://schemas.openxmlformats.org/markup-compatibility/2006" xmlns:r="http://schemas.openxmlformats.org/officeDocument/2006/relationships" xmlns:w="http://schemas.openxmlformats.org/wordprocessingml/2006/main" xmlns:w14="http://schemas.microsoft.com/office/word/2010/wordml" xmlns:w15="http://schemas.microsoft.com/office/word/2012/wordml" xmlns:w16se="http://schemas.microsoft.com/office/word/2015/wordml/symex" mc:Ignorable="w14 w15 w16se">
+<w:styles xmlns:mc="http://schemas.openxmlformats.org/markup-compatibility/2006" xmlns:r="http://schemas.openxmlformats.org/officeDocument/2006/relationships" xmlns:w="http://schemas.openxmlformats.org/wordprocessingml/2006/main" xmlns:w14="http://schemas.microsoft.com/office/word/2010/wordml" xmlns:w15="http://schemas.microsoft.com/office/word/2012/wordml" xmlns:w16cex="http://schemas.microsoft.com/office/word/2018/wordml/cex" xmlns:w16cid="http://schemas.microsoft.com/office/word/2016/wordml/cid" xmlns:w16="http://schemas.microsoft.com/office/word/2018/wordml" xmlns:w16sdtdh="http://schemas.microsoft.com/office/word/2020/wordml/sdtdatahash" xmlns:w16se="http://schemas.microsoft.com/office/word/2015/wordml/symex" mc:Ignorable="w14 w15 w16se w16cid w16 w16cex w16sdtdh">
   <w:docDefaults>
     <w:rPrDefault>
       <w:rPr>
@@ -2013,7 +2120,7 @@
     </w:rPrDefault>
     <w:pPrDefault/>
   </w:docDefaults>
-  <w:latentStyles w:defLockedState="0" w:defUIPriority="99" w:defSemiHidden="0" w:defUnhideWhenUsed="0" w:defQFormat="0" w:count="371">
+  <w:latentStyles w:defLockedState="0" w:defUIPriority="99" w:defSemiHidden="0" w:defUnhideWhenUsed="0" w:defQFormat="0" w:count="376">
     <w:lsdException w:name="Normal" w:uiPriority="0" w:qFormat="1"/>
     <w:lsdException w:name="heading 1" w:uiPriority="9" w:qFormat="1"/>
     <w:lsdException w:name="heading 2" w:semiHidden="1" w:uiPriority="9" w:unhideWhenUsed="1" w:qFormat="1"/>
@@ -2385,6 +2492,11 @@
     <w:lsdException w:name="List Table 5 Dark Accent 6" w:uiPriority="50"/>
     <w:lsdException w:name="List Table 6 Colorful Accent 6" w:uiPriority="51"/>
     <w:lsdException w:name="List Table 7 Colorful Accent 6" w:uiPriority="52"/>
+    <w:lsdException w:name="Mention" w:semiHidden="1" w:unhideWhenUsed="1"/>
+    <w:lsdException w:name="Smart Hyperlink" w:semiHidden="1" w:unhideWhenUsed="1"/>
+    <w:lsdException w:name="Hashtag" w:semiHidden="1" w:unhideWhenUsed="1"/>
+    <w:lsdException w:name="Unresolved Mention" w:semiHidden="1" w:unhideWhenUsed="1"/>
+    <w:lsdException w:name="Smart Link" w:semiHidden="1" w:unhideWhenUsed="1"/>
   </w:latentStyles>
   <w:style w:type="paragraph" w:default="1" w:styleId="a">
     <w:name w:val="Normal"/>

</xml_diff>

<commit_message>
feat(doc): add space in templates
</commit_message>
<xml_diff>
--- a/assets/assets_A/format_female.docx
+++ b/assets/assets_A/format_female.docx
@@ -1367,7 +1367,23 @@
                 <w:sz w:val="20"/>
                 <w:szCs w:val="20"/>
               </w:rPr>
-              <w:t>дом 90, комната 211. ИНН 7725815719,  КПП 772501001, ОГРН 1147746027846</w:t>
+              <w:t xml:space="preserve">дом 90, комната 211. ИНН </w:t>
+            </w:r>
+            <w:proofErr w:type="gramStart"/>
+            <w:r>
+              <w:rPr>
+                <w:sz w:val="20"/>
+                <w:szCs w:val="20"/>
+              </w:rPr>
+              <w:t>7725815719,  КПП</w:t>
+            </w:r>
+            <w:proofErr w:type="gramEnd"/>
+            <w:r>
+              <w:rPr>
+                <w:sz w:val="20"/>
+                <w:szCs w:val="20"/>
+              </w:rPr>
+              <w:t xml:space="preserve"> 772501001, ОГРН 1147746027846</w:t>
             </w:r>
           </w:p>
           <w:p>
@@ -1412,36 +1428,17 @@
               </w:rPr>
               <w:t xml:space="preserve">E-mail </w:t>
             </w:r>
-            <w:r>
-              <w:fldChar w:fldCharType="begin"/>
-            </w:r>
-            <w:r>
-              <w:rPr>
-                <w:lang w:val="en-GB"/>
-              </w:rPr>
-              <w:instrText>HYPERLINK "mailto:contractor@clevertec.ru"</w:instrText>
-            </w:r>
-            <w:r>
-              <w:fldChar w:fldCharType="separate"/>
-            </w:r>
-            <w:r>
-              <w:rPr>
-                <w:rStyle w:val="a4"/>
-                <w:sz w:val="20"/>
-                <w:szCs w:val="20"/>
-                <w:lang w:val="en-US"/>
-              </w:rPr>
-              <w:t>contractor@clevertec.ru</w:t>
-            </w:r>
-            <w:r>
-              <w:rPr>
-                <w:rStyle w:val="a4"/>
-                <w:sz w:val="20"/>
-                <w:szCs w:val="20"/>
-                <w:lang w:val="en-US"/>
-              </w:rPr>
-              <w:fldChar w:fldCharType="end"/>
-            </w:r>
+            <w:hyperlink r:id="rId7" w:history="1">
+              <w:r>
+                <w:rPr>
+                  <w:rStyle w:val="a4"/>
+                  <w:sz w:val="20"/>
+                  <w:szCs w:val="20"/>
+                  <w:lang w:val="en-US"/>
+                </w:rPr>
+                <w:t>contractor@clevertec.ru</w:t>
+              </w:r>
+            </w:hyperlink>
           </w:p>
           <w:p>
             <w:pPr>
@@ -1603,6 +1600,15 @@
               </w:rPr>
               <w:t>Генеральный директор</w:t>
             </w:r>
+          </w:p>
+          <w:p>
+            <w:pPr>
+              <w:widowControl w:val="0"/>
+              <w:rPr>
+                <w:sz w:val="20"/>
+                <w:szCs w:val="20"/>
+              </w:rPr>
+            </w:pPr>
           </w:p>
           <w:p>
             <w:pPr>
@@ -2255,7 +2261,7 @@
       </w:pPr>
     </w:p>
     <w:sectPr>
-      <w:footerReference w:type="default" r:id="rId7"/>
+      <w:footerReference w:type="default" r:id="rId8"/>
       <w:pgSz w:w="11906" w:h="16838"/>
       <w:pgMar w:top="426" w:right="567" w:bottom="426" w:left="1134" w:header="709" w:footer="709" w:gutter="0"/>
       <w:cols w:space="708"/>

</xml_diff>